<commit_message>
Combined the two documentation files
</commit_message>
<xml_diff>
--- a/Documentation/СИ–Ивайло–Руменов.docx
+++ b/Documentation/СИ–Ивайло–Руменов.docx
@@ -977,6 +977,986 @@
           <w:szCs w:val="28"/>
         </w:rPr>
       </w:pPr>
+    </w:p>
+    <w:p>
+      <w:pPr>
+        <w:pStyle w:val="paragraph"/>
+        <w:textAlignment w:val="baseline"/>
+        <w:rPr>
+          <w:rStyle w:val="eop"/>
+          <w:sz w:val="28"/>
+          <w:szCs w:val="28"/>
+        </w:rPr>
+      </w:pPr>
+    </w:p>
+    <w:p>
+      <w:pPr>
+        <w:pStyle w:val="paragraph"/>
+        <w:textAlignment w:val="baseline"/>
+        <w:rPr>
+          <w:rStyle w:val="eop"/>
+          <w:sz w:val="28"/>
+          <w:szCs w:val="28"/>
+        </w:rPr>
+      </w:pPr>
+    </w:p>
+    <w:p>
+      <w:pPr>
+        <w:pStyle w:val="paragraph"/>
+        <w:textAlignment w:val="baseline"/>
+        <w:rPr>
+          <w:rStyle w:val="eop"/>
+          <w:sz w:val="28"/>
+          <w:szCs w:val="28"/>
+        </w:rPr>
+      </w:pPr>
+    </w:p>
+    <w:p>
+      <w:pPr>
+        <w:pStyle w:val="paragraph"/>
+        <w:textAlignment w:val="baseline"/>
+        <w:rPr>
+          <w:rStyle w:val="eop"/>
+          <w:sz w:val="28"/>
+          <w:szCs w:val="28"/>
+        </w:rPr>
+      </w:pPr>
+    </w:p>
+    <w:p>
+      <w:pPr>
+        <w:pStyle w:val="paragraph"/>
+        <w:textAlignment w:val="baseline"/>
+        <w:rPr>
+          <w:rStyle w:val="eop"/>
+          <w:sz w:val="28"/>
+          <w:szCs w:val="28"/>
+        </w:rPr>
+      </w:pPr>
+    </w:p>
+    <w:p>
+      <w:pPr>
+        <w:pStyle w:val="paragraph"/>
+        <w:textAlignment w:val="baseline"/>
+        <w:rPr>
+          <w:rStyle w:val="eop"/>
+          <w:sz w:val="28"/>
+          <w:szCs w:val="28"/>
+        </w:rPr>
+      </w:pPr>
+    </w:p>
+    <w:p>
+      <w:pPr>
+        <w:pStyle w:val="paragraph"/>
+        <w:textAlignment w:val="baseline"/>
+        <w:rPr>
+          <w:rStyle w:val="eop"/>
+          <w:sz w:val="28"/>
+          <w:szCs w:val="28"/>
+        </w:rPr>
+      </w:pPr>
+    </w:p>
+    <w:p>
+      <w:pPr>
+        <w:pStyle w:val="paragraph"/>
+        <w:textAlignment w:val="baseline"/>
+        <w:rPr>
+          <w:rStyle w:val="eop"/>
+          <w:sz w:val="28"/>
+          <w:szCs w:val="28"/>
+        </w:rPr>
+      </w:pPr>
+    </w:p>
+    <w:p>
+      <w:pPr>
+        <w:pStyle w:val="paragraph"/>
+        <w:textAlignment w:val="baseline"/>
+        <w:rPr>
+          <w:rStyle w:val="eop"/>
+          <w:sz w:val="28"/>
+          <w:szCs w:val="28"/>
+        </w:rPr>
+      </w:pPr>
+    </w:p>
+    <w:p>
+      <w:pPr>
+        <w:pStyle w:val="paragraph"/>
+        <w:textAlignment w:val="baseline"/>
+        <w:rPr>
+          <w:rStyle w:val="eop"/>
+          <w:sz w:val="28"/>
+          <w:szCs w:val="28"/>
+        </w:rPr>
+      </w:pPr>
+    </w:p>
+    <w:p>
+      <w:pPr>
+        <w:pStyle w:val="paragraph"/>
+        <w:textAlignment w:val="baseline"/>
+        <w:rPr>
+          <w:rStyle w:val="eop"/>
+          <w:sz w:val="28"/>
+          <w:szCs w:val="28"/>
+        </w:rPr>
+      </w:pPr>
+    </w:p>
+    <w:p>
+      <w:pPr>
+        <w:pStyle w:val="paragraph"/>
+        <w:textAlignment w:val="baseline"/>
+        <w:rPr>
+          <w:rStyle w:val="eop"/>
+          <w:sz w:val="28"/>
+          <w:szCs w:val="28"/>
+        </w:rPr>
+      </w:pPr>
+    </w:p>
+    <w:p>
+      <w:pPr>
+        <w:pStyle w:val="paragraph"/>
+        <w:textAlignment w:val="baseline"/>
+        <w:rPr>
+          <w:rStyle w:val="eop"/>
+          <w:sz w:val="28"/>
+          <w:szCs w:val="28"/>
+        </w:rPr>
+      </w:pPr>
+    </w:p>
+    <w:p>
+      <w:pPr>
+        <w:pStyle w:val="Heading1"/>
+      </w:pPr>
+      <w:r>
+        <w:lastRenderedPageBreak/>
+        <w:t>Увод</w:t>
+      </w:r>
+    </w:p>
+    <w:p>
+      <w:pPr>
+        <w:ind w:firstLine="720"/>
+        <w:rPr>
+          <w:rFonts w:cs="Times New Roman"/>
+          <w:szCs w:val="24"/>
+        </w:rPr>
+      </w:pPr>
+      <w:r>
+        <w:rPr>
+          <w:rFonts w:cs="Times New Roman"/>
+          <w:szCs w:val="24"/>
+        </w:rPr>
+        <w:t xml:space="preserve">В тази курсова работа ще се разгледа система </w:t>
+      </w:r>
+      <w:r>
+        <w:rPr>
+          <w:rFonts w:cs="Times New Roman"/>
+          <w:szCs w:val="24"/>
+        </w:rPr>
+        <w:t xml:space="preserve">обслужване на фитнес. Разглежда се как се формира вю модел </w:t>
+      </w:r>
+      <w:r>
+        <w:rPr>
+          <w:rFonts w:cs="Times New Roman"/>
+          <w:szCs w:val="24"/>
+        </w:rPr>
+        <w:t>контролер</w:t>
+      </w:r>
+      <w:r>
+        <w:rPr>
+          <w:rFonts w:cs="Times New Roman"/>
+          <w:szCs w:val="24"/>
+        </w:rPr>
+        <w:t xml:space="preserve"> използвайки С# като програмен език за логика на </w:t>
+      </w:r>
+      <w:r>
+        <w:rPr>
+          <w:rFonts w:cs="Times New Roman"/>
+          <w:szCs w:val="24"/>
+        </w:rPr>
+        <w:t>контролера</w:t>
+      </w:r>
+      <w:r>
+        <w:rPr>
+          <w:rFonts w:cs="Times New Roman"/>
+          <w:szCs w:val="24"/>
+        </w:rPr>
+        <w:t xml:space="preserve">. Модела е реализиран чрез релационна база от данни разгъната на облачен </w:t>
+      </w:r>
+      <w:r>
+        <w:rPr>
+          <w:rFonts w:cs="Times New Roman"/>
+          <w:szCs w:val="24"/>
+        </w:rPr>
+        <w:t>сървър</w:t>
+      </w:r>
+      <w:r>
+        <w:rPr>
+          <w:rFonts w:cs="Times New Roman"/>
+          <w:szCs w:val="24"/>
+        </w:rPr>
+        <w:t xml:space="preserve"> </w:t>
+      </w:r>
+      <w:r>
+        <w:rPr>
+          <w:rFonts w:cs="Times New Roman"/>
+          <w:szCs w:val="24"/>
+        </w:rPr>
+        <w:t>използващ</w:t>
+      </w:r>
+      <w:r>
+        <w:rPr>
+          <w:rFonts w:cs="Times New Roman"/>
+          <w:szCs w:val="24"/>
+        </w:rPr>
+        <w:t xml:space="preserve"> </w:t>
+      </w:r>
+      <w:proofErr w:type="spellStart"/>
+      <w:r>
+        <w:rPr>
+          <w:rFonts w:cs="Times New Roman"/>
+          <w:szCs w:val="24"/>
+        </w:rPr>
+        <w:t>Posgres</w:t>
+      </w:r>
+      <w:proofErr w:type="spellEnd"/>
+      <w:r>
+        <w:rPr>
+          <w:rFonts w:cs="Times New Roman"/>
+          <w:szCs w:val="24"/>
+        </w:rPr>
+        <w:t xml:space="preserve"> като база от данни. За интерфейс е избра</w:t>
+      </w:r>
+      <w:r>
+        <w:rPr>
+          <w:rFonts w:cs="Times New Roman"/>
+          <w:szCs w:val="24"/>
+        </w:rPr>
+        <w:t>н</w:t>
+      </w:r>
+      <w:r>
+        <w:rPr>
+          <w:rFonts w:cs="Times New Roman"/>
+          <w:szCs w:val="24"/>
+        </w:rPr>
+        <w:t xml:space="preserve"> </w:t>
+      </w:r>
+      <w:proofErr w:type="spellStart"/>
+      <w:r>
+        <w:rPr>
+          <w:rFonts w:cs="Times New Roman"/>
+          <w:szCs w:val="24"/>
+        </w:rPr>
+        <w:t>Angular</w:t>
+      </w:r>
+      <w:proofErr w:type="spellEnd"/>
+      <w:r>
+        <w:rPr>
+          <w:rFonts w:cs="Times New Roman"/>
+          <w:szCs w:val="24"/>
+        </w:rPr>
+        <w:t xml:space="preserve">, която е рамка на вече популярния </w:t>
+      </w:r>
+      <w:proofErr w:type="spellStart"/>
+      <w:r>
+        <w:rPr>
+          <w:rFonts w:cs="Times New Roman"/>
+          <w:szCs w:val="24"/>
+        </w:rPr>
+        <w:t>JavaScrip</w:t>
+      </w:r>
+      <w:proofErr w:type="spellEnd"/>
+      <w:r>
+        <w:rPr>
+          <w:rFonts w:cs="Times New Roman"/>
+          <w:szCs w:val="24"/>
+        </w:rPr>
+        <w:t xml:space="preserve"> масово употребяван за реализация на уеб базирани интерфейси. </w:t>
+      </w:r>
+    </w:p>
+    <w:p>
+      <w:pPr>
+        <w:rPr>
+          <w:rFonts w:cs="Times New Roman"/>
+          <w:szCs w:val="24"/>
+        </w:rPr>
+      </w:pPr>
+      <w:r>
+        <w:rPr>
+          <w:rFonts w:cs="Times New Roman"/>
+          <w:szCs w:val="24"/>
+        </w:rPr>
+        <w:tab/>
+      </w:r>
+      <w:r>
+        <w:rPr>
+          <w:rFonts w:cs="Times New Roman"/>
+          <w:szCs w:val="24"/>
+        </w:rPr>
+        <w:t>Популярността</w:t>
+      </w:r>
+      <w:r>
+        <w:rPr>
+          <w:rFonts w:cs="Times New Roman"/>
+          <w:szCs w:val="24"/>
+        </w:rPr>
+        <w:t xml:space="preserve"> на фитнесите сред широка гама от популацията води до жестока конкуренция. Широкото </w:t>
+      </w:r>
+      <w:r>
+        <w:rPr>
+          <w:rFonts w:cs="Times New Roman"/>
+          <w:szCs w:val="24"/>
+        </w:rPr>
+        <w:t>желани</w:t>
+      </w:r>
+      <w:r>
+        <w:rPr>
+          <w:rFonts w:cs="Times New Roman"/>
+          <w:szCs w:val="24"/>
+        </w:rPr>
+        <w:t xml:space="preserve"> и търсене на място за трениране се дължи на множествено фактори. От спортния дух на старото поколение което е научено че спорта е здраве и го предава на новото поколение което от друга </w:t>
+      </w:r>
+      <w:r>
+        <w:rPr>
+          <w:rFonts w:cs="Times New Roman"/>
+          <w:szCs w:val="24"/>
+        </w:rPr>
+        <w:t>страна</w:t>
+      </w:r>
+      <w:r>
+        <w:rPr>
+          <w:rFonts w:cs="Times New Roman"/>
+          <w:szCs w:val="24"/>
+        </w:rPr>
+        <w:t xml:space="preserve"> се </w:t>
+      </w:r>
+      <w:r>
+        <w:rPr>
+          <w:rFonts w:cs="Times New Roman"/>
+          <w:szCs w:val="24"/>
+        </w:rPr>
+        <w:t>влияе</w:t>
+      </w:r>
+      <w:r>
+        <w:rPr>
+          <w:rFonts w:cs="Times New Roman"/>
+          <w:szCs w:val="24"/>
+        </w:rPr>
+        <w:t xml:space="preserve"> и от по западната концепция на трениране в фитнеси. Едно е </w:t>
+      </w:r>
+      <w:r>
+        <w:rPr>
+          <w:rFonts w:cs="Times New Roman"/>
+          <w:szCs w:val="24"/>
+        </w:rPr>
+        <w:t>сигурно</w:t>
+      </w:r>
+      <w:r>
+        <w:rPr>
+          <w:rFonts w:cs="Times New Roman"/>
+          <w:szCs w:val="24"/>
+        </w:rPr>
+        <w:t xml:space="preserve">, и това е че фитнесите </w:t>
+      </w:r>
+      <w:r>
+        <w:rPr>
+          <w:rFonts w:cs="Times New Roman"/>
+          <w:szCs w:val="24"/>
+        </w:rPr>
+        <w:t>сближават</w:t>
+      </w:r>
+      <w:r>
+        <w:rPr>
+          <w:rFonts w:cs="Times New Roman"/>
+          <w:szCs w:val="24"/>
+        </w:rPr>
+        <w:t xml:space="preserve"> млади и стари в едно място за едно нещо и това е тренирането. Поради това широко търсене един фитнес, който желае да се развива трябва да следи клиентите си и техните навици и предпочитания.</w:t>
+      </w:r>
+    </w:p>
+    <w:p>
+      <w:pPr>
+        <w:rPr>
+          <w:rFonts w:cs="Times New Roman"/>
+          <w:szCs w:val="24"/>
+        </w:rPr>
+      </w:pPr>
+      <w:r>
+        <w:rPr>
+          <w:rFonts w:cs="Times New Roman"/>
+          <w:szCs w:val="24"/>
+        </w:rPr>
+        <w:tab/>
+        <w:t xml:space="preserve">Когато един фитнес има статистики за кой кога и по колко пъти на денс се посещава, то лесно може да си направи изводи, отчети и </w:t>
+      </w:r>
+      <w:r>
+        <w:rPr>
+          <w:rFonts w:cs="Times New Roman"/>
+          <w:szCs w:val="24"/>
+        </w:rPr>
+        <w:t>стратегии</w:t>
+      </w:r>
+      <w:r>
+        <w:rPr>
+          <w:rFonts w:cs="Times New Roman"/>
+          <w:szCs w:val="24"/>
+        </w:rPr>
+        <w:t xml:space="preserve"> за разгръщане на бизнеса. Както и когато се следят клиентите но може лесно да се планират </w:t>
+      </w:r>
+      <w:r>
+        <w:rPr>
+          <w:rFonts w:cs="Times New Roman"/>
+          <w:szCs w:val="24"/>
+        </w:rPr>
+        <w:t>промоции</w:t>
+      </w:r>
+      <w:r>
+        <w:rPr>
+          <w:rFonts w:cs="Times New Roman"/>
+          <w:szCs w:val="24"/>
+        </w:rPr>
+        <w:t xml:space="preserve">, пакетни </w:t>
+      </w:r>
+      <w:r>
+        <w:rPr>
+          <w:rFonts w:cs="Times New Roman"/>
+          <w:szCs w:val="24"/>
+        </w:rPr>
+        <w:t>сделки</w:t>
+      </w:r>
+      <w:r>
+        <w:rPr>
+          <w:rFonts w:cs="Times New Roman"/>
+          <w:szCs w:val="24"/>
+        </w:rPr>
+        <w:t xml:space="preserve"> и </w:t>
+      </w:r>
+      <w:r>
+        <w:rPr>
+          <w:rFonts w:cs="Times New Roman"/>
+          <w:szCs w:val="24"/>
+        </w:rPr>
+        <w:t>допълнителни</w:t>
+      </w:r>
+      <w:r>
+        <w:rPr>
+          <w:rFonts w:cs="Times New Roman"/>
+          <w:szCs w:val="24"/>
+        </w:rPr>
+        <w:t xml:space="preserve"> планове. Както и кога се знае потока от хора и натоваре</w:t>
+      </w:r>
+      <w:r>
+        <w:rPr>
+          <w:rFonts w:cs="Times New Roman"/>
+          <w:szCs w:val="24"/>
+        </w:rPr>
+        <w:t>н</w:t>
+      </w:r>
+      <w:r>
+        <w:rPr>
+          <w:rFonts w:cs="Times New Roman"/>
+          <w:szCs w:val="24"/>
+        </w:rPr>
+        <w:t>ост</w:t>
+      </w:r>
+      <w:r>
+        <w:rPr>
+          <w:rFonts w:cs="Times New Roman"/>
+          <w:szCs w:val="24"/>
+        </w:rPr>
+        <w:t>т</w:t>
+      </w:r>
+      <w:r>
+        <w:rPr>
+          <w:rFonts w:cs="Times New Roman"/>
+          <w:szCs w:val="24"/>
+        </w:rPr>
+        <w:t xml:space="preserve">а то може лесно и треньорите в фитнеса да си планират тренировките с клиенти, така че да не се </w:t>
+      </w:r>
+      <w:r>
+        <w:rPr>
+          <w:rFonts w:cs="Times New Roman"/>
+          <w:szCs w:val="24"/>
+        </w:rPr>
+        <w:t>престъпват</w:t>
+      </w:r>
+      <w:r>
+        <w:rPr>
+          <w:rFonts w:cs="Times New Roman"/>
+          <w:szCs w:val="24"/>
+        </w:rPr>
+        <w:t xml:space="preserve"> </w:t>
+      </w:r>
+      <w:r>
+        <w:rPr>
+          <w:rFonts w:cs="Times New Roman"/>
+          <w:szCs w:val="24"/>
+        </w:rPr>
+        <w:t>клиенти</w:t>
+      </w:r>
+      <w:r>
+        <w:rPr>
+          <w:rFonts w:cs="Times New Roman"/>
+          <w:szCs w:val="24"/>
+        </w:rPr>
+        <w:t xml:space="preserve"> да не има голяма разлика помежду . Всичкото това допринася за работата на фитнеса като цяло.</w:t>
+      </w:r>
+    </w:p>
+    <w:p>
+      <w:pPr>
+        <w:rPr>
+          <w:rFonts w:cs="Times New Roman"/>
+          <w:szCs w:val="24"/>
+        </w:rPr>
+      </w:pPr>
+      <w:r>
+        <w:rPr>
+          <w:rFonts w:cs="Times New Roman"/>
+          <w:szCs w:val="24"/>
+        </w:rPr>
+        <w:tab/>
+        <w:t xml:space="preserve">Избрано е реализацията да е уеб базиране, поради </w:t>
+      </w:r>
+      <w:r>
+        <w:rPr>
+          <w:rFonts w:cs="Times New Roman"/>
+          <w:szCs w:val="24"/>
+        </w:rPr>
+        <w:t>множествено</w:t>
+      </w:r>
+      <w:r>
+        <w:rPr>
+          <w:rFonts w:cs="Times New Roman"/>
+          <w:szCs w:val="24"/>
+        </w:rPr>
+        <w:t xml:space="preserve"> фактори. Първия от тях е че уеб базирано приложение позволява </w:t>
+      </w:r>
+      <w:r>
+        <w:rPr>
+          <w:rFonts w:cs="Times New Roman"/>
+          <w:szCs w:val="24"/>
+        </w:rPr>
+        <w:t>множествено</w:t>
+      </w:r>
+      <w:r>
+        <w:rPr>
+          <w:rFonts w:cs="Times New Roman"/>
+          <w:szCs w:val="24"/>
+        </w:rPr>
+        <w:t xml:space="preserve"> интерфейси, което означава че </w:t>
+      </w:r>
+      <w:r>
+        <w:rPr>
+          <w:rFonts w:cs="Times New Roman"/>
+          <w:szCs w:val="24"/>
+        </w:rPr>
+        <w:t>приложението</w:t>
+      </w:r>
+      <w:r>
+        <w:rPr>
+          <w:rFonts w:cs="Times New Roman"/>
+          <w:szCs w:val="24"/>
+        </w:rPr>
+        <w:t xml:space="preserve"> има място за развитие. Втория е свързан с </w:t>
+      </w:r>
+      <w:r>
+        <w:rPr>
+          <w:rFonts w:cs="Times New Roman"/>
+          <w:szCs w:val="24"/>
+        </w:rPr>
+        <w:t>очаквания</w:t>
+      </w:r>
+      <w:r>
+        <w:rPr>
+          <w:rFonts w:cs="Times New Roman"/>
+          <w:szCs w:val="24"/>
+        </w:rPr>
+        <w:t xml:space="preserve"> на клиенти и потребители. Днешните времена е широко прието че всеки по един или друг начин е свързан с интернета и съответно </w:t>
+      </w:r>
+      <w:r>
+        <w:rPr>
+          <w:rFonts w:cs="Times New Roman"/>
+          <w:szCs w:val="24"/>
+        </w:rPr>
+        <w:t>приложенията</w:t>
+      </w:r>
+      <w:r>
+        <w:rPr>
+          <w:rFonts w:cs="Times New Roman"/>
+          <w:szCs w:val="24"/>
+        </w:rPr>
+        <w:t xml:space="preserve">. Така клиента може да си следи статистиките кога и колко често посещава фитнеса. Както и треньорите да следят кога имат тренировка и с кого. Уеб базираните приложени са голям бонус за всички страни. Те предоставят леснота при </w:t>
+      </w:r>
+      <w:r>
+        <w:rPr>
+          <w:rFonts w:cs="Times New Roman"/>
+          <w:szCs w:val="24"/>
+        </w:rPr>
+        <w:t>достъпване</w:t>
+      </w:r>
+      <w:r>
+        <w:rPr>
+          <w:rFonts w:cs="Times New Roman"/>
+          <w:szCs w:val="24"/>
+        </w:rPr>
+        <w:t xml:space="preserve"> на данни от различни </w:t>
+      </w:r>
+      <w:r>
+        <w:rPr>
+          <w:rFonts w:cs="Times New Roman"/>
+          <w:szCs w:val="24"/>
+        </w:rPr>
+        <w:t>локации</w:t>
+      </w:r>
+      <w:r>
+        <w:rPr>
+          <w:rFonts w:cs="Times New Roman"/>
+          <w:szCs w:val="24"/>
+        </w:rPr>
+        <w:t xml:space="preserve"> и </w:t>
+      </w:r>
+      <w:r>
+        <w:rPr>
+          <w:rFonts w:cs="Times New Roman"/>
+          <w:szCs w:val="24"/>
+        </w:rPr>
+        <w:t>устройства</w:t>
+      </w:r>
+      <w:r>
+        <w:rPr>
+          <w:rFonts w:cs="Times New Roman"/>
+          <w:szCs w:val="24"/>
+        </w:rPr>
+        <w:t xml:space="preserve">. В проекта е разгледан браузарен интерфейс но лесно в бъдещето може да се добави друг интерфейс, като мобилен, който да </w:t>
+      </w:r>
+      <w:r>
+        <w:rPr>
+          <w:rFonts w:cs="Times New Roman"/>
+          <w:szCs w:val="24"/>
+        </w:rPr>
+        <w:t>се използва повторено</w:t>
+      </w:r>
+      <w:r>
+        <w:rPr>
+          <w:rFonts w:cs="Times New Roman"/>
+          <w:szCs w:val="24"/>
+        </w:rPr>
+        <w:t xml:space="preserve"> вече създадената логика.</w:t>
+      </w:r>
+    </w:p>
+    <w:p>
+      <w:pPr>
+        <w:rPr>
+          <w:rFonts w:cs="Times New Roman"/>
+          <w:szCs w:val="24"/>
+        </w:rPr>
+      </w:pPr>
+      <w:r>
+        <w:rPr>
+          <w:rFonts w:cs="Times New Roman"/>
+          <w:szCs w:val="24"/>
+        </w:rPr>
+        <w:tab/>
+        <w:t xml:space="preserve">Използването на C# предоставя големи </w:t>
+      </w:r>
+      <w:r>
+        <w:rPr>
+          <w:rFonts w:cs="Times New Roman"/>
+          <w:szCs w:val="24"/>
+        </w:rPr>
+        <w:t>бонуси</w:t>
+      </w:r>
+      <w:r>
+        <w:rPr>
+          <w:rFonts w:cs="Times New Roman"/>
+          <w:szCs w:val="24"/>
+        </w:rPr>
+        <w:t xml:space="preserve"> като обектно </w:t>
+      </w:r>
+      <w:r>
+        <w:rPr>
+          <w:rFonts w:cs="Times New Roman"/>
+          <w:szCs w:val="24"/>
+        </w:rPr>
+        <w:t>ориентиран</w:t>
+      </w:r>
+      <w:r>
+        <w:rPr>
+          <w:rFonts w:cs="Times New Roman"/>
+          <w:szCs w:val="24"/>
+        </w:rPr>
+        <w:t xml:space="preserve"> език с </w:t>
+      </w:r>
+      <w:r>
+        <w:rPr>
+          <w:rFonts w:cs="Times New Roman"/>
+          <w:szCs w:val="24"/>
+        </w:rPr>
+        <w:t>опцията</w:t>
+      </w:r>
+      <w:r>
+        <w:rPr>
+          <w:rFonts w:cs="Times New Roman"/>
+          <w:szCs w:val="24"/>
+        </w:rPr>
+        <w:t xml:space="preserve"> на </w:t>
+      </w:r>
+      <w:r>
+        <w:rPr>
+          <w:rFonts w:cs="Times New Roman"/>
+          <w:szCs w:val="24"/>
+        </w:rPr>
+        <w:t>функционална</w:t>
+      </w:r>
+      <w:r>
+        <w:rPr>
+          <w:rFonts w:cs="Times New Roman"/>
+          <w:szCs w:val="24"/>
+        </w:rPr>
+        <w:t xml:space="preserve"> програмиране при нужда. </w:t>
+      </w:r>
+      <w:r>
+        <w:rPr>
+          <w:rFonts w:cs="Times New Roman"/>
+          <w:szCs w:val="24"/>
+        </w:rPr>
+        <w:t>Програмния</w:t>
+      </w:r>
+      <w:r>
+        <w:rPr>
+          <w:rFonts w:cs="Times New Roman"/>
+          <w:szCs w:val="24"/>
+        </w:rPr>
+        <w:t xml:space="preserve"> език позволява и </w:t>
+      </w:r>
+      <w:proofErr w:type="spellStart"/>
+      <w:r>
+        <w:rPr>
+          <w:rFonts w:cs="Times New Roman"/>
+          <w:szCs w:val="24"/>
+        </w:rPr>
+        <w:t>преизползване</w:t>
+      </w:r>
+      <w:proofErr w:type="spellEnd"/>
+      <w:r>
+        <w:rPr>
+          <w:rFonts w:cs="Times New Roman"/>
+          <w:szCs w:val="24"/>
+        </w:rPr>
+        <w:t xml:space="preserve"> на съществуващ код за </w:t>
+      </w:r>
+      <w:r>
+        <w:rPr>
+          <w:rFonts w:cs="Times New Roman"/>
+          <w:szCs w:val="24"/>
+        </w:rPr>
+        <w:t>предотвратяване</w:t>
+      </w:r>
+      <w:r>
+        <w:rPr>
+          <w:rFonts w:cs="Times New Roman"/>
+          <w:szCs w:val="24"/>
+        </w:rPr>
+        <w:t xml:space="preserve"> на повторения и бъгове който вървят с тях. C# приложен с </w:t>
+      </w:r>
+      <w:proofErr w:type="spellStart"/>
+      <w:r>
+        <w:rPr>
+          <w:rFonts w:cs="Times New Roman"/>
+          <w:szCs w:val="24"/>
+        </w:rPr>
+        <w:t>dot</w:t>
+      </w:r>
+      <w:proofErr w:type="spellEnd"/>
+      <w:r>
+        <w:rPr>
+          <w:rFonts w:cs="Times New Roman"/>
+          <w:szCs w:val="24"/>
+        </w:rPr>
+        <w:t xml:space="preserve"> net </w:t>
+      </w:r>
+      <w:proofErr w:type="spellStart"/>
+      <w:r>
+        <w:rPr>
+          <w:rFonts w:cs="Times New Roman"/>
+          <w:szCs w:val="24"/>
+        </w:rPr>
+        <w:t>core</w:t>
+      </w:r>
+      <w:proofErr w:type="spellEnd"/>
+      <w:r>
+        <w:rPr>
+          <w:rFonts w:cs="Times New Roman"/>
+          <w:szCs w:val="24"/>
+        </w:rPr>
+        <w:t xml:space="preserve"> предоставя широка гама от сертифицирани библиотеки, който да се използват за </w:t>
+      </w:r>
+      <w:r>
+        <w:rPr>
+          <w:rFonts w:cs="Times New Roman"/>
+          <w:szCs w:val="24"/>
+        </w:rPr>
+        <w:t>осенения</w:t>
+      </w:r>
+      <w:r>
+        <w:rPr>
+          <w:rFonts w:cs="Times New Roman"/>
+          <w:szCs w:val="24"/>
+        </w:rPr>
+        <w:t xml:space="preserve"> на програмиста при създаване на логиката на продукта.</w:t>
+      </w:r>
+    </w:p>
+    <w:p>
+      <w:pPr>
+        <w:rPr>
+          <w:rFonts w:cs="Times New Roman"/>
+          <w:szCs w:val="24"/>
+        </w:rPr>
+      </w:pPr>
+    </w:p>
+    <w:p>
+      <w:pPr>
+        <w:pStyle w:val="Heading1"/>
+      </w:pPr>
+      <w:r>
+        <w:t>Обзор на съществуващите решения. Изводи. Цел и задачи</w:t>
+      </w:r>
+      <w:r>
+        <w:t>.</w:t>
+      </w:r>
+    </w:p>
+    <w:p/>
+    <w:p>
+      <w:r>
+        <w:tab/>
+        <w:t xml:space="preserve">Когато се започва такъв проекта трябва първо да се направи маркетинг анализ на програмните продукти съществуващи на </w:t>
+      </w:r>
+      <w:r>
+        <w:t>позата</w:t>
+      </w:r>
+      <w:r>
+        <w:t>. Техните иде</w:t>
+      </w:r>
+      <w:r>
+        <w:t>и</w:t>
+      </w:r>
+      <w:r>
+        <w:t xml:space="preserve"> за </w:t>
+      </w:r>
+      <w:r>
+        <w:t>продукт</w:t>
+      </w:r>
+      <w:r>
+        <w:t xml:space="preserve"> може да са еднакви но реализацията и работния модел може да е коренно различен.</w:t>
+      </w:r>
+    </w:p>
+    <w:p>
+      <w:pPr>
+        <w:ind w:firstLine="720"/>
+      </w:pPr>
+      <w:r>
+        <w:t>G</w:t>
+      </w:r>
+      <w:r>
+        <w:t>ymmaster</w:t>
+      </w:r>
+      <w:r>
+        <w:t xml:space="preserve"> един продукт на пазара, който е най-</w:t>
+      </w:r>
+      <w:r>
+        <w:t>близката</w:t>
+      </w:r>
+      <w:r>
+        <w:t xml:space="preserve"> логиката и целта на проекта. Програмния </w:t>
+      </w:r>
+      <w:r>
+        <w:t>продукт</w:t>
+      </w:r>
+      <w:r>
+        <w:t xml:space="preserve"> </w:t>
+      </w:r>
+      <w:r>
+        <w:t>предоставя</w:t>
+      </w:r>
+      <w:r>
+        <w:t xml:space="preserve">: </w:t>
+      </w:r>
+      <w:r>
+        <w:t>създаван</w:t>
+      </w:r>
+      <w:r>
+        <w:t xml:space="preserve"> на графици за персонала, организиране на клиенти който ще тренират с треньор. От страна на клиента предоставя и мобилно приложение за планиране на тренировки с треньор и без, </w:t>
+      </w:r>
+      <w:r>
+        <w:t>комуникация</w:t>
+      </w:r>
+      <w:r>
+        <w:t xml:space="preserve"> с треньор по чат и допускане до фитнеса чрез </w:t>
+      </w:r>
+      <w:r>
+        <w:t xml:space="preserve">блутут </w:t>
+      </w:r>
+      <w:r>
+        <w:t xml:space="preserve">карта за достъп до самия фитнес. </w:t>
+      </w:r>
+      <w:r>
+        <w:t>Предоставя</w:t>
+      </w:r>
+      <w:r>
+        <w:t xml:space="preserve"> и онлайн плащане с карта за обновяване на членството на клиентите.</w:t>
+      </w:r>
+    </w:p>
+    <w:p>
+      <w:pPr>
+        <w:ind w:firstLine="720"/>
+      </w:pPr>
+      <w:r>
+        <w:t>М</w:t>
+      </w:r>
+      <w:r>
+        <w:t>indbodyonline</w:t>
+      </w:r>
+      <w:r>
+        <w:t xml:space="preserve"> е още един </w:t>
+      </w:r>
+      <w:r>
+        <w:t>пример</w:t>
+      </w:r>
+      <w:r>
+        <w:t xml:space="preserve"> за продукт свързан със същата логика като </w:t>
+      </w:r>
+      <w:r>
+        <w:t>заданието</w:t>
+      </w:r>
+      <w:r>
+        <w:t xml:space="preserve">. Но с </w:t>
+      </w:r>
+      <w:r>
+        <w:t>изключението</w:t>
+      </w:r>
+      <w:r>
+        <w:t xml:space="preserve"> че предлагат групови тренировки за групови спортове като йога, пилате</w:t>
+      </w:r>
+      <w:r>
+        <w:t>с</w:t>
+      </w:r>
+      <w:r>
+        <w:t xml:space="preserve">, </w:t>
+      </w:r>
+      <w:r>
+        <w:t>спининг</w:t>
+      </w:r>
+      <w:r>
+        <w:t xml:space="preserve"> даже и медитация. Както и сходно с продукта, който е по задание има следене на треньорите си и работния персонал. Този </w:t>
+      </w:r>
+      <w:r>
+        <w:t>продукт</w:t>
+      </w:r>
+      <w:r>
+        <w:t xml:space="preserve"> поддържа и подновяване на членство чрез банков превод. И не се нуждае члена да е на физичното </w:t>
+      </w:r>
+      <w:r>
+        <w:t>място</w:t>
+      </w:r>
+      <w:r>
+        <w:t xml:space="preserve"> на фитнеса за да си поднови членството.</w:t>
+      </w:r>
     </w:p>
     <w:p/>
     <w:sectPr>

</xml_diff>

<commit_message>
Added one more page of documentation
</commit_message>
<xml_diff>
--- a/Documentation/СИ–Ивайло–Руменов.docx
+++ b/Documentation/СИ–Ивайло–Руменов.docx
@@ -362,37 +362,8 @@
         </w:rPr>
         <w:t>И</w:t>
       </w:r>
-      <w:proofErr w:type="spellStart"/>
-      <w:r>
-        <w:t>нформационна</w:t>
-      </w:r>
-      <w:proofErr w:type="spellEnd"/>
-      <w:r>
-        <w:t xml:space="preserve">  </w:t>
-      </w:r>
-      <w:proofErr w:type="spellStart"/>
-      <w:r>
-        <w:t>система</w:t>
-      </w:r>
-      <w:proofErr w:type="spellEnd"/>
-      <w:r>
-        <w:t xml:space="preserve">, </w:t>
-      </w:r>
-      <w:proofErr w:type="spellStart"/>
-      <w:r>
-        <w:t>подпомагаща</w:t>
-      </w:r>
-      <w:proofErr w:type="spellEnd"/>
-      <w:r>
-        <w:t xml:space="preserve"> </w:t>
-      </w:r>
-      <w:proofErr w:type="spellStart"/>
-      <w:r>
-        <w:t>управлението</w:t>
-      </w:r>
-      <w:proofErr w:type="spellEnd"/>
-      <w:r>
-        <w:t xml:space="preserve">  на </w:t>
+      <w:r>
+        <w:t xml:space="preserve">нформационна  система, подпомагаща управлението  на </w:t>
       </w:r>
       <w:r>
         <w:rPr>
@@ -683,25 +654,14 @@
         </w:rPr>
         <w:tab/>
       </w:r>
-      <w:proofErr w:type="spellStart"/>
-      <w:r>
-        <w:rPr>
-          <w:rStyle w:val="eop"/>
-          <w:sz w:val="28"/>
-          <w:szCs w:val="28"/>
-          <w:lang w:val="bg-BG"/>
-        </w:rPr>
-        <w:t>гл</w:t>
-      </w:r>
-      <w:proofErr w:type="spellEnd"/>
-      <w:r>
-        <w:rPr>
-          <w:rStyle w:val="eop"/>
-          <w:sz w:val="28"/>
-          <w:szCs w:val="28"/>
-          <w:lang w:val="bg-BG"/>
-        </w:rPr>
-        <w:t xml:space="preserve"> </w:t>
+      <w:r>
+        <w:rPr>
+          <w:rStyle w:val="eop"/>
+          <w:sz w:val="28"/>
+          <w:szCs w:val="28"/>
+          <w:lang w:val="bg-BG"/>
+        </w:rPr>
+        <w:t xml:space="preserve">гл </w:t>
       </w:r>
       <w:r>
         <w:rPr>
@@ -776,23 +736,13 @@
           <w:lang w:val="bg-BG"/>
         </w:rPr>
       </w:pPr>
-      <w:proofErr w:type="spellStart"/>
       <w:r>
         <w:rPr>
           <w:sz w:val="28"/>
           <w:szCs w:val="28"/>
           <w:lang w:eastAsia="bg-BG"/>
         </w:rPr>
-        <w:t>Фак</w:t>
-      </w:r>
-      <w:proofErr w:type="spellEnd"/>
-      <w:r>
-        <w:rPr>
-          <w:sz w:val="28"/>
-          <w:szCs w:val="28"/>
-          <w:lang w:eastAsia="bg-BG"/>
-        </w:rPr>
-        <w:t>. № 23651227</w:t>
+        <w:t>Фак. № 23651227</w:t>
       </w:r>
     </w:p>
     <w:p>
@@ -1118,664 +1068,93 @@
           <w:rFonts w:cs="Times New Roman"/>
           <w:szCs w:val="24"/>
         </w:rPr>
-        <w:t xml:space="preserve">обслужване на фитнес. Разглежда се как се формира вю модел </w:t>
-      </w:r>
-      <w:r>
+        <w:t xml:space="preserve">обслужване на фитнес. Разглежда се как се формира вю модел контролер използвайки С# като програмен език за логика на контролера. Модела е реализиран чрез релационна база от данни разгъната на облачен сървър използващ Posgres като база от данни. За интерфейс е избран Angular, която е рамка на вече популярния JavaScrip масово употребяван за реализация на уеб базирани интерфейси. </w:t>
+      </w:r>
+    </w:p>
+    <w:p>
+      <w:pPr>
         <w:rPr>
           <w:rFonts w:cs="Times New Roman"/>
           <w:szCs w:val="24"/>
         </w:rPr>
-        <w:t>контролер</w:t>
-      </w:r>
+      </w:pPr>
       <w:r>
         <w:rPr>
           <w:rFonts w:cs="Times New Roman"/>
           <w:szCs w:val="24"/>
         </w:rPr>
-        <w:t xml:space="preserve"> използвайки С# като програмен език за логика на </w:t>
-      </w:r>
-      <w:r>
+        <w:tab/>
+        <w:t>Популярността на фитнесите сред широка гама от популацията води до жестока конкуренция. Широкото желани и търсене на място за трениране се дължи на множествено фактори. От спортния дух на старото поколение което е научено че спорта е здраве и го предава на новото поколение което от друга страна се влияе и от по западната концепция на трениране в фитнеси. Едно е сигурно, и това е че фитнесите сближават млади и стари в едно място за едно нещо и това е тренирането. Поради това широко търсене един фитнес, който желае да се развива трябва да следи клиентите си и техните навици и предпочитания.</w:t>
+      </w:r>
+    </w:p>
+    <w:p>
+      <w:pPr>
         <w:rPr>
           <w:rFonts w:cs="Times New Roman"/>
           <w:szCs w:val="24"/>
         </w:rPr>
-        <w:t>контролера</w:t>
-      </w:r>
+      </w:pPr>
       <w:r>
         <w:rPr>
           <w:rFonts w:cs="Times New Roman"/>
           <w:szCs w:val="24"/>
         </w:rPr>
-        <w:t xml:space="preserve">. Модела е реализиран чрез релационна база от данни разгъната на облачен </w:t>
-      </w:r>
-      <w:r>
+        <w:tab/>
+        <w:t>Когато един фитнес има статистики за кой кога и по колко пъти на денс се посещава, то лесно може да си направи изводи, отчети и стратегии за разгръщане на бизнеса. Както и когато се следят клиентите но може лесно да се планират промоции, пакетни сделки и допълнителни планове. Както и кога се знае потока от хора и натовареността то може лесно и треньорите в фитнеса да си планират тренировките с клиенти, така че да не се престъпват клиенти да не има голяма разлика помежду . Всичкото това допринася за работата на фитнеса като цяло.</w:t>
+      </w:r>
+    </w:p>
+    <w:p>
+      <w:pPr>
         <w:rPr>
           <w:rFonts w:cs="Times New Roman"/>
           <w:szCs w:val="24"/>
         </w:rPr>
-        <w:t>сървър</w:t>
-      </w:r>
+      </w:pPr>
       <w:r>
         <w:rPr>
           <w:rFonts w:cs="Times New Roman"/>
           <w:szCs w:val="24"/>
         </w:rPr>
-        <w:t xml:space="preserve"> </w:t>
-      </w:r>
-      <w:r>
+        <w:tab/>
+        <w:t>Избрано е реализацията да е уеб базиране, поради множествено фактори. Първия от тях е че уеб базирано приложение позволява множествено интерфейси, което означава че приложението има място за развитие. Втория е свързан с очаквания на клиенти и потребители. Днешните времена е широко прието че всеки по един или друг начин е свързан с интернета и съответно приложенията. Така клиента може да си следи статистиките кога и колко често посещава фитнеса. Както и треньорите да следят кога имат тренировка и с кого. Уеб базираните приложени са голям бонус за всички страни. Те предоставят леснота при достъпване на данни от различни локации и устройства. В проекта е разгледан браузарен интерфейс но лесно в бъдещето може да се добави друг интерфейс, като мобилен, който да се използва повторено вече създадената логика.</w:t>
+      </w:r>
+    </w:p>
+    <w:p>
+      <w:pPr>
         <w:rPr>
           <w:rFonts w:cs="Times New Roman"/>
           <w:szCs w:val="24"/>
         </w:rPr>
-        <w:t>използващ</w:t>
-      </w:r>
+      </w:pPr>
       <w:r>
         <w:rPr>
           <w:rFonts w:cs="Times New Roman"/>
           <w:szCs w:val="24"/>
         </w:rPr>
-        <w:t xml:space="preserve"> </w:t>
-      </w:r>
-      <w:proofErr w:type="spellStart"/>
+        <w:tab/>
+        <w:t xml:space="preserve">Използването на C# предоставя големи бонуси като обектно ориентиран език с опцията на функционална програмиране при нужда. Програмния език позволява и преизползване на съществуващ код за </w:t>
+      </w:r>
       <w:r>
         <w:rPr>
           <w:rFonts w:cs="Times New Roman"/>
           <w:szCs w:val="24"/>
         </w:rPr>
-        <w:t>Posgres</w:t>
-      </w:r>
-      <w:proofErr w:type="spellEnd"/>
+        <w:t>предотвратяване</w:t>
+      </w:r>
       <w:r>
         <w:rPr>
           <w:rFonts w:cs="Times New Roman"/>
           <w:szCs w:val="24"/>
         </w:rPr>
-        <w:t xml:space="preserve"> като база от данни. За интерфейс е избра</w:t>
-      </w:r>
-      <w:r>
+        <w:t xml:space="preserve"> на повторения и бъгове който вървят с тях. C# приложен с dot net core предоставя широка гама от сертифицирани библиотеки, който да се използват за осенения на програмиста при създаване на логиката на продукта.</w:t>
+      </w:r>
+    </w:p>
+    <w:p>
+      <w:pPr>
         <w:rPr>
           <w:rFonts w:cs="Times New Roman"/>
           <w:szCs w:val="24"/>
         </w:rPr>
-        <w:t>н</w:t>
-      </w:r>
-      <w:r>
-        <w:rPr>
-          <w:rFonts w:cs="Times New Roman"/>
-          <w:szCs w:val="24"/>
-        </w:rPr>
-        <w:t xml:space="preserve"> </w:t>
-      </w:r>
-      <w:proofErr w:type="spellStart"/>
-      <w:r>
-        <w:rPr>
-          <w:rFonts w:cs="Times New Roman"/>
-          <w:szCs w:val="24"/>
-        </w:rPr>
-        <w:t>Angular</w:t>
-      </w:r>
-      <w:proofErr w:type="spellEnd"/>
-      <w:r>
-        <w:rPr>
-          <w:rFonts w:cs="Times New Roman"/>
-          <w:szCs w:val="24"/>
-        </w:rPr>
-        <w:t xml:space="preserve">, която е рамка на вече популярния </w:t>
-      </w:r>
-      <w:proofErr w:type="spellStart"/>
-      <w:r>
-        <w:rPr>
-          <w:rFonts w:cs="Times New Roman"/>
-          <w:szCs w:val="24"/>
-        </w:rPr>
-        <w:t>JavaScrip</w:t>
-      </w:r>
-      <w:proofErr w:type="spellEnd"/>
-      <w:r>
-        <w:rPr>
-          <w:rFonts w:cs="Times New Roman"/>
-          <w:szCs w:val="24"/>
-        </w:rPr>
-        <w:t xml:space="preserve"> масово употребяван за реализация на уеб базирани интерфейси. </w:t>
-      </w:r>
-    </w:p>
-    <w:p>
-      <w:pPr>
-        <w:rPr>
-          <w:rFonts w:cs="Times New Roman"/>
-          <w:szCs w:val="24"/>
-        </w:rPr>
-      </w:pPr>
-      <w:r>
-        <w:rPr>
-          <w:rFonts w:cs="Times New Roman"/>
-          <w:szCs w:val="24"/>
-        </w:rPr>
-        <w:tab/>
-      </w:r>
-      <w:r>
-        <w:rPr>
-          <w:rFonts w:cs="Times New Roman"/>
-          <w:szCs w:val="24"/>
-        </w:rPr>
-        <w:t>Популярността</w:t>
-      </w:r>
-      <w:r>
-        <w:rPr>
-          <w:rFonts w:cs="Times New Roman"/>
-          <w:szCs w:val="24"/>
-        </w:rPr>
-        <w:t xml:space="preserve"> на фитнесите сред широка гама от популацията води до жестока конкуренция. Широкото </w:t>
-      </w:r>
-      <w:r>
-        <w:rPr>
-          <w:rFonts w:cs="Times New Roman"/>
-          <w:szCs w:val="24"/>
-        </w:rPr>
-        <w:t>желани</w:t>
-      </w:r>
-      <w:r>
-        <w:rPr>
-          <w:rFonts w:cs="Times New Roman"/>
-          <w:szCs w:val="24"/>
-        </w:rPr>
-        <w:t xml:space="preserve"> и търсене на място за трениране се дължи на множествено фактори. От спортния дух на старото поколение което е научено че спорта е здраве и го предава на новото поколение което от друга </w:t>
-      </w:r>
-      <w:r>
-        <w:rPr>
-          <w:rFonts w:cs="Times New Roman"/>
-          <w:szCs w:val="24"/>
-        </w:rPr>
-        <w:t>страна</w:t>
-      </w:r>
-      <w:r>
-        <w:rPr>
-          <w:rFonts w:cs="Times New Roman"/>
-          <w:szCs w:val="24"/>
-        </w:rPr>
-        <w:t xml:space="preserve"> се </w:t>
-      </w:r>
-      <w:r>
-        <w:rPr>
-          <w:rFonts w:cs="Times New Roman"/>
-          <w:szCs w:val="24"/>
-        </w:rPr>
-        <w:t>влияе</w:t>
-      </w:r>
-      <w:r>
-        <w:rPr>
-          <w:rFonts w:cs="Times New Roman"/>
-          <w:szCs w:val="24"/>
-        </w:rPr>
-        <w:t xml:space="preserve"> и от по западната концепция на трениране в фитнеси. Едно е </w:t>
-      </w:r>
-      <w:r>
-        <w:rPr>
-          <w:rFonts w:cs="Times New Roman"/>
-          <w:szCs w:val="24"/>
-        </w:rPr>
-        <w:t>сигурно</w:t>
-      </w:r>
-      <w:r>
-        <w:rPr>
-          <w:rFonts w:cs="Times New Roman"/>
-          <w:szCs w:val="24"/>
-        </w:rPr>
-        <w:t xml:space="preserve">, и това е че фитнесите </w:t>
-      </w:r>
-      <w:r>
-        <w:rPr>
-          <w:rFonts w:cs="Times New Roman"/>
-          <w:szCs w:val="24"/>
-        </w:rPr>
-        <w:t>сближават</w:t>
-      </w:r>
-      <w:r>
-        <w:rPr>
-          <w:rFonts w:cs="Times New Roman"/>
-          <w:szCs w:val="24"/>
-        </w:rPr>
-        <w:t xml:space="preserve"> млади и стари в едно място за едно нещо и това е тренирането. Поради това широко търсене един фитнес, който желае да се развива трябва да следи клиентите си и техните навици и предпочитания.</w:t>
-      </w:r>
-    </w:p>
-    <w:p>
-      <w:pPr>
-        <w:rPr>
-          <w:rFonts w:cs="Times New Roman"/>
-          <w:szCs w:val="24"/>
-        </w:rPr>
-      </w:pPr>
-      <w:r>
-        <w:rPr>
-          <w:rFonts w:cs="Times New Roman"/>
-          <w:szCs w:val="24"/>
-        </w:rPr>
-        <w:tab/>
-        <w:t xml:space="preserve">Когато един фитнес има статистики за кой кога и по колко пъти на денс се посещава, то лесно може да си направи изводи, отчети и </w:t>
-      </w:r>
-      <w:r>
-        <w:rPr>
-          <w:rFonts w:cs="Times New Roman"/>
-          <w:szCs w:val="24"/>
-        </w:rPr>
-        <w:t>стратегии</w:t>
-      </w:r>
-      <w:r>
-        <w:rPr>
-          <w:rFonts w:cs="Times New Roman"/>
-          <w:szCs w:val="24"/>
-        </w:rPr>
-        <w:t xml:space="preserve"> за разгръщане на бизнеса. Както и когато се следят клиентите но може лесно да се планират </w:t>
-      </w:r>
-      <w:r>
-        <w:rPr>
-          <w:rFonts w:cs="Times New Roman"/>
-          <w:szCs w:val="24"/>
-        </w:rPr>
-        <w:t>промоции</w:t>
-      </w:r>
-      <w:r>
-        <w:rPr>
-          <w:rFonts w:cs="Times New Roman"/>
-          <w:szCs w:val="24"/>
-        </w:rPr>
-        <w:t xml:space="preserve">, пакетни </w:t>
-      </w:r>
-      <w:r>
-        <w:rPr>
-          <w:rFonts w:cs="Times New Roman"/>
-          <w:szCs w:val="24"/>
-        </w:rPr>
-        <w:t>сделки</w:t>
-      </w:r>
-      <w:r>
-        <w:rPr>
-          <w:rFonts w:cs="Times New Roman"/>
-          <w:szCs w:val="24"/>
-        </w:rPr>
-        <w:t xml:space="preserve"> и </w:t>
-      </w:r>
-      <w:r>
-        <w:rPr>
-          <w:rFonts w:cs="Times New Roman"/>
-          <w:szCs w:val="24"/>
-        </w:rPr>
-        <w:t>допълнителни</w:t>
-      </w:r>
-      <w:r>
-        <w:rPr>
-          <w:rFonts w:cs="Times New Roman"/>
-          <w:szCs w:val="24"/>
-        </w:rPr>
-        <w:t xml:space="preserve"> планове. Както и кога се знае потока от хора и натоваре</w:t>
-      </w:r>
-      <w:r>
-        <w:rPr>
-          <w:rFonts w:cs="Times New Roman"/>
-          <w:szCs w:val="24"/>
-        </w:rPr>
-        <w:t>н</w:t>
-      </w:r>
-      <w:r>
-        <w:rPr>
-          <w:rFonts w:cs="Times New Roman"/>
-          <w:szCs w:val="24"/>
-        </w:rPr>
-        <w:t>ост</w:t>
-      </w:r>
-      <w:r>
-        <w:rPr>
-          <w:rFonts w:cs="Times New Roman"/>
-          <w:szCs w:val="24"/>
-        </w:rPr>
-        <w:t>т</w:t>
-      </w:r>
-      <w:r>
-        <w:rPr>
-          <w:rFonts w:cs="Times New Roman"/>
-          <w:szCs w:val="24"/>
-        </w:rPr>
-        <w:t xml:space="preserve">а то може лесно и треньорите в фитнеса да си планират тренировките с клиенти, така че да не се </w:t>
-      </w:r>
-      <w:r>
-        <w:rPr>
-          <w:rFonts w:cs="Times New Roman"/>
-          <w:szCs w:val="24"/>
-        </w:rPr>
-        <w:t>престъпват</w:t>
-      </w:r>
-      <w:r>
-        <w:rPr>
-          <w:rFonts w:cs="Times New Roman"/>
-          <w:szCs w:val="24"/>
-        </w:rPr>
-        <w:t xml:space="preserve"> </w:t>
-      </w:r>
-      <w:r>
-        <w:rPr>
-          <w:rFonts w:cs="Times New Roman"/>
-          <w:szCs w:val="24"/>
-        </w:rPr>
-        <w:t>клиенти</w:t>
-      </w:r>
-      <w:r>
-        <w:rPr>
-          <w:rFonts w:cs="Times New Roman"/>
-          <w:szCs w:val="24"/>
-        </w:rPr>
-        <w:t xml:space="preserve"> да не има голяма разлика помежду . Всичкото това допринася за работата на фитнеса като цяло.</w:t>
-      </w:r>
-    </w:p>
-    <w:p>
-      <w:pPr>
-        <w:rPr>
-          <w:rFonts w:cs="Times New Roman"/>
-          <w:szCs w:val="24"/>
-        </w:rPr>
-      </w:pPr>
-      <w:r>
-        <w:rPr>
-          <w:rFonts w:cs="Times New Roman"/>
-          <w:szCs w:val="24"/>
-        </w:rPr>
-        <w:tab/>
-        <w:t xml:space="preserve">Избрано е реализацията да е уеб базиране, поради </w:t>
-      </w:r>
-      <w:r>
-        <w:rPr>
-          <w:rFonts w:cs="Times New Roman"/>
-          <w:szCs w:val="24"/>
-        </w:rPr>
-        <w:t>множествено</w:t>
-      </w:r>
-      <w:r>
-        <w:rPr>
-          <w:rFonts w:cs="Times New Roman"/>
-          <w:szCs w:val="24"/>
-        </w:rPr>
-        <w:t xml:space="preserve"> фактори. Първия от тях е че уеб базирано приложение позволява </w:t>
-      </w:r>
-      <w:r>
-        <w:rPr>
-          <w:rFonts w:cs="Times New Roman"/>
-          <w:szCs w:val="24"/>
-        </w:rPr>
-        <w:t>множествено</w:t>
-      </w:r>
-      <w:r>
-        <w:rPr>
-          <w:rFonts w:cs="Times New Roman"/>
-          <w:szCs w:val="24"/>
-        </w:rPr>
-        <w:t xml:space="preserve"> интерфейси, което означава че </w:t>
-      </w:r>
-      <w:r>
-        <w:rPr>
-          <w:rFonts w:cs="Times New Roman"/>
-          <w:szCs w:val="24"/>
-        </w:rPr>
-        <w:t>приложението</w:t>
-      </w:r>
-      <w:r>
-        <w:rPr>
-          <w:rFonts w:cs="Times New Roman"/>
-          <w:szCs w:val="24"/>
-        </w:rPr>
-        <w:t xml:space="preserve"> има място за развитие. Втория е свързан с </w:t>
-      </w:r>
-      <w:r>
-        <w:rPr>
-          <w:rFonts w:cs="Times New Roman"/>
-          <w:szCs w:val="24"/>
-        </w:rPr>
-        <w:t>очаквания</w:t>
-      </w:r>
-      <w:r>
-        <w:rPr>
-          <w:rFonts w:cs="Times New Roman"/>
-          <w:szCs w:val="24"/>
-        </w:rPr>
-        <w:t xml:space="preserve"> на клиенти и потребители. Днешните времена е широко прието че всеки по един или друг начин е свързан с интернета и съответно </w:t>
-      </w:r>
-      <w:r>
-        <w:rPr>
-          <w:rFonts w:cs="Times New Roman"/>
-          <w:szCs w:val="24"/>
-        </w:rPr>
-        <w:t>приложенията</w:t>
-      </w:r>
-      <w:r>
-        <w:rPr>
-          <w:rFonts w:cs="Times New Roman"/>
-          <w:szCs w:val="24"/>
-        </w:rPr>
-        <w:t xml:space="preserve">. Така клиента може да си следи статистиките кога и колко често посещава фитнеса. Както и треньорите да следят кога имат тренировка и с кого. Уеб базираните приложени са голям бонус за всички страни. Те предоставят леснота при </w:t>
-      </w:r>
-      <w:r>
-        <w:rPr>
-          <w:rFonts w:cs="Times New Roman"/>
-          <w:szCs w:val="24"/>
-        </w:rPr>
-        <w:t>достъпване</w:t>
-      </w:r>
-      <w:r>
-        <w:rPr>
-          <w:rFonts w:cs="Times New Roman"/>
-          <w:szCs w:val="24"/>
-        </w:rPr>
-        <w:t xml:space="preserve"> на данни от различни </w:t>
-      </w:r>
-      <w:r>
-        <w:rPr>
-          <w:rFonts w:cs="Times New Roman"/>
-          <w:szCs w:val="24"/>
-        </w:rPr>
-        <w:t>локации</w:t>
-      </w:r>
-      <w:r>
-        <w:rPr>
-          <w:rFonts w:cs="Times New Roman"/>
-          <w:szCs w:val="24"/>
-        </w:rPr>
-        <w:t xml:space="preserve"> и </w:t>
-      </w:r>
-      <w:r>
-        <w:rPr>
-          <w:rFonts w:cs="Times New Roman"/>
-          <w:szCs w:val="24"/>
-        </w:rPr>
-        <w:t>устройства</w:t>
-      </w:r>
-      <w:r>
-        <w:rPr>
-          <w:rFonts w:cs="Times New Roman"/>
-          <w:szCs w:val="24"/>
-        </w:rPr>
-        <w:t xml:space="preserve">. В проекта е разгледан браузарен интерфейс но лесно в бъдещето може да се добави друг интерфейс, като мобилен, който да </w:t>
-      </w:r>
-      <w:r>
-        <w:rPr>
-          <w:rFonts w:cs="Times New Roman"/>
-          <w:szCs w:val="24"/>
-        </w:rPr>
-        <w:t>се използва повторено</w:t>
-      </w:r>
-      <w:r>
-        <w:rPr>
-          <w:rFonts w:cs="Times New Roman"/>
-          <w:szCs w:val="24"/>
-        </w:rPr>
-        <w:t xml:space="preserve"> вече създадената логика.</w:t>
-      </w:r>
-    </w:p>
-    <w:p>
-      <w:pPr>
-        <w:rPr>
-          <w:rFonts w:cs="Times New Roman"/>
-          <w:szCs w:val="24"/>
-        </w:rPr>
-      </w:pPr>
-      <w:r>
-        <w:rPr>
-          <w:rFonts w:cs="Times New Roman"/>
-          <w:szCs w:val="24"/>
-        </w:rPr>
-        <w:tab/>
-        <w:t xml:space="preserve">Използването на C# предоставя големи </w:t>
-      </w:r>
-      <w:r>
-        <w:rPr>
-          <w:rFonts w:cs="Times New Roman"/>
-          <w:szCs w:val="24"/>
-        </w:rPr>
-        <w:t>бонуси</w:t>
-      </w:r>
-      <w:r>
-        <w:rPr>
-          <w:rFonts w:cs="Times New Roman"/>
-          <w:szCs w:val="24"/>
-        </w:rPr>
-        <w:t xml:space="preserve"> като обектно </w:t>
-      </w:r>
-      <w:r>
-        <w:rPr>
-          <w:rFonts w:cs="Times New Roman"/>
-          <w:szCs w:val="24"/>
-        </w:rPr>
-        <w:t>ориентиран</w:t>
-      </w:r>
-      <w:r>
-        <w:rPr>
-          <w:rFonts w:cs="Times New Roman"/>
-          <w:szCs w:val="24"/>
-        </w:rPr>
-        <w:t xml:space="preserve"> език с </w:t>
-      </w:r>
-      <w:r>
-        <w:rPr>
-          <w:rFonts w:cs="Times New Roman"/>
-          <w:szCs w:val="24"/>
-        </w:rPr>
-        <w:t>опцията</w:t>
-      </w:r>
-      <w:r>
-        <w:rPr>
-          <w:rFonts w:cs="Times New Roman"/>
-          <w:szCs w:val="24"/>
-        </w:rPr>
-        <w:t xml:space="preserve"> на </w:t>
-      </w:r>
-      <w:r>
-        <w:rPr>
-          <w:rFonts w:cs="Times New Roman"/>
-          <w:szCs w:val="24"/>
-        </w:rPr>
-        <w:t>функционална</w:t>
-      </w:r>
-      <w:r>
-        <w:rPr>
-          <w:rFonts w:cs="Times New Roman"/>
-          <w:szCs w:val="24"/>
-        </w:rPr>
-        <w:t xml:space="preserve"> програмиране при нужда. </w:t>
-      </w:r>
-      <w:r>
-        <w:rPr>
-          <w:rFonts w:cs="Times New Roman"/>
-          <w:szCs w:val="24"/>
-        </w:rPr>
-        <w:t>Програмния</w:t>
-      </w:r>
-      <w:r>
-        <w:rPr>
-          <w:rFonts w:cs="Times New Roman"/>
-          <w:szCs w:val="24"/>
-        </w:rPr>
-        <w:t xml:space="preserve"> език позволява и </w:t>
-      </w:r>
-      <w:proofErr w:type="spellStart"/>
-      <w:r>
-        <w:rPr>
-          <w:rFonts w:cs="Times New Roman"/>
-          <w:szCs w:val="24"/>
-        </w:rPr>
-        <w:t>преизползване</w:t>
-      </w:r>
-      <w:proofErr w:type="spellEnd"/>
-      <w:r>
-        <w:rPr>
-          <w:rFonts w:cs="Times New Roman"/>
-          <w:szCs w:val="24"/>
-        </w:rPr>
-        <w:t xml:space="preserve"> на съществуващ код за </w:t>
-      </w:r>
-      <w:r>
-        <w:rPr>
-          <w:rFonts w:cs="Times New Roman"/>
-          <w:szCs w:val="24"/>
-        </w:rPr>
-        <w:t>предотвратяване</w:t>
-      </w:r>
-      <w:r>
-        <w:rPr>
-          <w:rFonts w:cs="Times New Roman"/>
-          <w:szCs w:val="24"/>
-        </w:rPr>
-        <w:t xml:space="preserve"> на повторения и бъгове който вървят с тях. C# приложен с </w:t>
-      </w:r>
-      <w:proofErr w:type="spellStart"/>
-      <w:r>
-        <w:rPr>
-          <w:rFonts w:cs="Times New Roman"/>
-          <w:szCs w:val="24"/>
-        </w:rPr>
-        <w:t>dot</w:t>
-      </w:r>
-      <w:proofErr w:type="spellEnd"/>
-      <w:r>
-        <w:rPr>
-          <w:rFonts w:cs="Times New Roman"/>
-          <w:szCs w:val="24"/>
-        </w:rPr>
-        <w:t xml:space="preserve"> net </w:t>
-      </w:r>
-      <w:proofErr w:type="spellStart"/>
-      <w:r>
-        <w:rPr>
-          <w:rFonts w:cs="Times New Roman"/>
-          <w:szCs w:val="24"/>
-        </w:rPr>
-        <w:t>core</w:t>
-      </w:r>
-      <w:proofErr w:type="spellEnd"/>
-      <w:r>
-        <w:rPr>
-          <w:rFonts w:cs="Times New Roman"/>
-          <w:szCs w:val="24"/>
-        </w:rPr>
-        <w:t xml:space="preserve"> предоставя широка гама от сертифицирани библиотеки, който да се използват за </w:t>
-      </w:r>
-      <w:r>
-        <w:rPr>
-          <w:rFonts w:cs="Times New Roman"/>
-          <w:szCs w:val="24"/>
-        </w:rPr>
-        <w:t>осенения</w:t>
-      </w:r>
-      <w:r>
-        <w:rPr>
-          <w:rFonts w:cs="Times New Roman"/>
-          <w:szCs w:val="24"/>
-        </w:rPr>
-        <w:t xml:space="preserve"> на програмиста при създаване на логиката на продукта.</w:t>
-      </w:r>
-    </w:p>
-    <w:p>
-      <w:pPr>
-        <w:rPr>
-          <w:rFonts w:cs="Times New Roman"/>
-          <w:szCs w:val="24"/>
-        </w:rPr>
       </w:pPr>
     </w:p>
     <w:p>
@@ -1794,13 +1173,7 @@
     <w:p>
       <w:r>
         <w:tab/>
-        <w:t xml:space="preserve">Когато се започва такъв проекта трябва първо да се направи маркетинг анализ на програмните продукти съществуващи на </w:t>
-      </w:r>
-      <w:r>
-        <w:t>позата</w:t>
-      </w:r>
-      <w:r>
-        <w:t>. Техните иде</w:t>
+        <w:t>Когато се започва такъв проекта трябва първо да се направи маркетинг анализ на програмните продукти съществуващи на позата. Техните иде</w:t>
       </w:r>
       <w:r>
         <w:t>и</w:t>
@@ -1944,47 +1317,13 @@
           <w:szCs w:val="24"/>
         </w:rPr>
       </w:pPr>
-      <w:proofErr w:type="spellStart"/>
       <w:r>
         <w:rPr>
           <w:rStyle w:val="eop"/>
           <w:szCs w:val="24"/>
         </w:rPr>
-        <w:t>Nike</w:t>
-      </w:r>
-      <w:proofErr w:type="spellEnd"/>
-      <w:r>
-        <w:rPr>
-          <w:rStyle w:val="eop"/>
-          <w:szCs w:val="24"/>
-        </w:rPr>
-        <w:t xml:space="preserve"> </w:t>
-      </w:r>
-      <w:proofErr w:type="spellStart"/>
-      <w:r>
-        <w:rPr>
-          <w:rStyle w:val="eop"/>
-          <w:szCs w:val="24"/>
-        </w:rPr>
-        <w:t>Training</w:t>
-      </w:r>
-      <w:proofErr w:type="spellEnd"/>
-      <w:r>
-        <w:rPr>
-          <w:rStyle w:val="eop"/>
-          <w:szCs w:val="24"/>
-        </w:rPr>
-        <w:t xml:space="preserve"> </w:t>
-      </w:r>
-      <w:proofErr w:type="spellStart"/>
-      <w:r>
-        <w:rPr>
-          <w:rStyle w:val="eop"/>
-          <w:szCs w:val="24"/>
-        </w:rPr>
-        <w:t>Club</w:t>
-      </w:r>
-      <w:proofErr w:type="spellEnd"/>
+        <w:t>Nike Training Club</w:t>
+      </w:r>
       <w:r>
         <w:rPr>
           <w:rStyle w:val="eop"/>
@@ -2168,48 +1507,102 @@
         <w:t xml:space="preserve">и е направена пазарна оценка може да премине към планиране на проекта и </w:t>
       </w:r>
       <w:r>
-        <w:t>очертавайки</w:t>
+        <w:t xml:space="preserve">очертавайки </w:t>
+      </w:r>
+      <w:r>
+        <w:t xml:space="preserve">нужните стъпки за да успее в определен период от време.  Организирането и планирането на един проект  е </w:t>
+      </w:r>
+      <w:r>
+        <w:t>ключова</w:t>
+      </w:r>
+      <w:r>
+        <w:t xml:space="preserve"> за неговото </w:t>
+      </w:r>
+      <w:r>
+        <w:t>завършване</w:t>
+      </w:r>
+      <w:r>
+        <w:t xml:space="preserve"> на време. Когато чи</w:t>
+      </w:r>
+      <w:r>
+        <w:t>с</w:t>
+      </w:r>
+      <w:r>
+        <w:t>то и ясно са разписани условията за завършеност то се преминава към разписване на функциалност</w:t>
+      </w:r>
+      <w:r>
+        <w:t>а,</w:t>
+      </w:r>
+      <w:r>
+        <w:t xml:space="preserve"> която</w:t>
+      </w:r>
+      <w:r>
+        <w:t xml:space="preserve"> ще покрие всичките условия за завършеност</w:t>
+      </w:r>
+      <w:r>
+        <w:t>.</w:t>
       </w:r>
       <w:r>
         <w:t xml:space="preserve"> </w:t>
       </w:r>
       <w:r>
-        <w:t xml:space="preserve">нужните стъпки за да успее в определен период от време.  Организирането и планирането на един проект  е </w:t>
-      </w:r>
-      <w:r>
-        <w:t>ключова</w:t>
-      </w:r>
-      <w:r>
-        <w:t xml:space="preserve"> за неговото </w:t>
-      </w:r>
-      <w:r>
-        <w:t>завършване</w:t>
-      </w:r>
-      <w:r>
-        <w:t xml:space="preserve"> на време. Когато чи</w:t>
-      </w:r>
-      <w:r>
-        <w:t>с</w:t>
-      </w:r>
-      <w:r>
-        <w:t xml:space="preserve">то и ясно са разписани условията за завършеност то се преминава към разписване на </w:t>
-      </w:r>
-      <w:proofErr w:type="spellStart"/>
-      <w:r>
-        <w:t>функциалност</w:t>
-      </w:r>
-      <w:r>
-        <w:t>а</w:t>
-      </w:r>
-      <w:proofErr w:type="spellEnd"/>
-      <w:r>
-        <w:t>,</w:t>
-      </w:r>
-      <w:r>
-        <w:t xml:space="preserve"> която</w:t>
-      </w:r>
-      <w:r>
-        <w:t xml:space="preserve"> ще покрие всичките условия за завършеност</w:t>
+        <w:t xml:space="preserve">Проекта е </w:t>
+      </w:r>
+      <w:r>
+        <w:t>организиран</w:t>
+      </w:r>
+      <w:r>
+        <w:t xml:space="preserve"> използвайки свободен за ползване </w:t>
+      </w:r>
+      <w:r>
+        <w:t xml:space="preserve">софтуер наречен </w:t>
+      </w:r>
+      <w:r>
+        <w:rPr>
+          <w:lang w:val="en-US"/>
+        </w:rPr>
+        <w:t>Notion.</w:t>
+      </w:r>
+      <w:r>
+        <w:t xml:space="preserve"> В него е употребено функциалноста за разписване на задачи под формата на кан-бан където всяка задача е строго свързана с функция от проекта която ще трябва да бъде имплементирана. Първо се разписва общата функционалност след което се записват неговите детайли като подзадачи.</w:t>
+      </w:r>
+      <w:r>
+        <w:t xml:space="preserve"> Всяка група от задачи бе разпределена на по две седмични за изпълнение и след изтичане на периода е оформена справка с какво да подобрим за следващата седмица и какво би могло да се започне за следващите. И така до изчерпване на условията за завършване.</w:t>
+      </w:r>
+    </w:p>
+    <w:p/>
+    <w:p>
+      <w:pPr>
+        <w:pStyle w:val="Heading2"/>
+      </w:pPr>
+      <w:r>
+        <w:t>Изисквания към програмната система.</w:t>
+      </w:r>
+    </w:p>
+    <w:p/>
+    <w:p>
+      <w:r>
+        <w:t xml:space="preserve">Програмните изисквания представляват софтуерната рамка под която ще се организира програмния код. Тази рамка включва: вътрешна-външна комуникация, имплементация на базата от данни и как общува с данните обекти и начина на сигурност.  </w:t>
+      </w:r>
+    </w:p>
+    <w:p>
+      <w:r>
+        <w:t>Фундаментален елемент за всяко приложения е начина на обработване на данни, или така наречения „</w:t>
+      </w:r>
+      <w:r>
+        <w:rPr>
+          <w:lang w:val="en-US"/>
+        </w:rPr>
+        <w:t xml:space="preserve">Data interpretation and handling </w:t>
+      </w:r>
+      <w:r>
+        <w:t xml:space="preserve">“ или на български структури от данни и обработката им. По условие е дефинирано базата от данни и какви да са таблиците в базата. Базата от данни е релационно базирана. За изпълнението на тази задача е избрана базата </w:t>
+      </w:r>
+      <w:r>
+        <w:rPr>
+          <w:lang w:val="en-US"/>
+        </w:rPr>
+        <w:t>Posgres</w:t>
       </w:r>
       <w:r>
         <w:t>.</w:t>
@@ -2218,88 +1611,11 @@
         <w:t xml:space="preserve"> </w:t>
       </w:r>
       <w:r>
-        <w:t xml:space="preserve">Проекта е </w:t>
-      </w:r>
-      <w:r>
-        <w:t>организиран</w:t>
-      </w:r>
-      <w:r>
-        <w:t xml:space="preserve"> използвайки свободен за ползване </w:t>
-      </w:r>
-      <w:r>
-        <w:t xml:space="preserve">софтуер наречен </w:t>
-      </w:r>
-      <w:r>
-        <w:rPr>
-          <w:lang w:val="en-US"/>
-        </w:rPr>
-        <w:t>Notion.</w:t>
-      </w:r>
-      <w:r>
-        <w:t xml:space="preserve"> В него е употребено </w:t>
-      </w:r>
-      <w:proofErr w:type="spellStart"/>
-      <w:r>
-        <w:t>функциалноста</w:t>
-      </w:r>
-      <w:proofErr w:type="spellEnd"/>
-      <w:r>
-        <w:t xml:space="preserve"> за разписване на задачи под формата на кан-бан където всяка задача е строго свързана с функция от проекта която ще трябва да бъде имплементирана. Първо се разписва общата функционалност след което се записват неговите детайли като подзадачи.</w:t>
-      </w:r>
-      <w:r>
-        <w:t xml:space="preserve"> Всяка група от задачи бе разпределена на по две седмични за изпълнение и след изтичане на периода е оформена справка с какво да подобрим за следващата седмица и какво би могло да се започне за следващите. И така до изчерпване на условията за завършване.</w:t>
-      </w:r>
-    </w:p>
-    <w:p/>
-    <w:p>
-      <w:pPr>
-        <w:pStyle w:val="Heading2"/>
-      </w:pPr>
-      <w:r>
-        <w:t>Изисквания към програмната система.</w:t>
-      </w:r>
-    </w:p>
-    <w:p/>
-    <w:p>
-      <w:r>
-        <w:t xml:space="preserve">Програмните изисквания представляват софтуерната рамка под която ще се организира програмния код. Тази рамка включва: вътрешна-външна комуникация, имплементация на базата от данни и как общува с данните обекти и начина на сигурност.  </w:t>
-      </w:r>
-    </w:p>
-    <w:p>
-      <w:r>
-        <w:t>Фундаментален елемент за всяко приложения е начина на обработване на данни, или така наречения „</w:t>
-      </w:r>
-      <w:r>
-        <w:rPr>
-          <w:lang w:val="en-US"/>
-        </w:rPr>
-        <w:t xml:space="preserve">Data interpretation and handling </w:t>
-      </w:r>
-      <w:r>
-        <w:t xml:space="preserve">“ или на български структури от данни и обработката им. По условие е дефинирано базата от данни и какви да са таблиците в базата. Базата от данни е релационно базирана. За изпълнението на тази задача е избрана базата </w:t>
-      </w:r>
-      <w:proofErr w:type="spellStart"/>
-      <w:r>
         <w:rPr>
           <w:lang w:val="en-US"/>
         </w:rPr>
         <w:t>Posgres</w:t>
       </w:r>
-      <w:proofErr w:type="spellEnd"/>
-      <w:r>
-        <w:t>.</w:t>
-      </w:r>
-      <w:r>
-        <w:t xml:space="preserve"> </w:t>
-      </w:r>
-      <w:proofErr w:type="spellStart"/>
-      <w:r>
-        <w:rPr>
-          <w:lang w:val="en-US"/>
-        </w:rPr>
-        <w:t>Posgres</w:t>
-      </w:r>
-      <w:proofErr w:type="spellEnd"/>
       <w:r>
         <w:t xml:space="preserve"> е широко  известна база от данни разработена </w:t>
       </w:r>
@@ -2564,10 +1880,7 @@
         <w:t xml:space="preserve"> </w:t>
       </w:r>
       <w:r>
-        <w:t>подновяване</w:t>
-      </w:r>
-      <w:r>
-        <w:t xml:space="preserve">, </w:t>
+        <w:t xml:space="preserve">подновяване, </w:t>
       </w:r>
       <w:r>
         <w:rPr>
@@ -2719,23 +2032,7 @@
     <w:p/>
     <w:p>
       <w:r>
-        <w:t xml:space="preserve">Логика и метод на програмиране е  ключова за изпълнение на програмен продукт който ще е устойчив след време но и бърз за изпълнение в периода на задание. Това колко е </w:t>
-      </w:r>
-      <w:proofErr w:type="spellStart"/>
-      <w:r>
-        <w:t>успойчив</w:t>
-      </w:r>
-      <w:proofErr w:type="spellEnd"/>
-      <w:r>
-        <w:t xml:space="preserve"> един </w:t>
-      </w:r>
-      <w:proofErr w:type="spellStart"/>
-      <w:r>
-        <w:t>продук</w:t>
-      </w:r>
-      <w:proofErr w:type="spellEnd"/>
-      <w:r>
-        <w:t xml:space="preserve"> е строго свързано с</w:t>
+        <w:t>Логика и метод на програмиране е  ключова за изпълнение на програмен продукт който ще е устойчив след време но и бърз за изпълнение в периода на задание. Това колко е успойчив един продук е строго свързано с</w:t>
       </w:r>
       <w:r>
         <w:t>ъс законите на обектното ориентирано програмиране. Затова е заложено за модела на програмиране той да следва принципите на обектното ориентирано програмиране.</w:t>
@@ -2752,53 +2049,24 @@
     </w:p>
     <w:p>
       <w:r>
-        <w:t>Енкапсулация (</w:t>
-      </w:r>
-      <w:proofErr w:type="spellStart"/>
-      <w:r>
-        <w:t>Encapsulation</w:t>
-      </w:r>
-      <w:proofErr w:type="spellEnd"/>
-      <w:r>
-        <w:t>)</w:t>
+        <w:t>Енкапсулация (Encapsulation)</w:t>
       </w:r>
       <w:r>
         <w:t xml:space="preserve"> </w:t>
       </w:r>
-      <w:proofErr w:type="spellStart"/>
-      <w:r>
-        <w:t>Енкапсулацията</w:t>
-      </w:r>
-      <w:proofErr w:type="spellEnd"/>
-      <w:r>
-        <w:t xml:space="preserve"> се отнася до създаването на обекти, които обединяват данни и методи, които работят с тези данни, в една единица.</w:t>
+      <w:r>
+        <w:t>Енкапсулацията се отнася до създаването на обекти, които обединяват данни и методи, които работят с тези данни, в една единица.</w:t>
       </w:r>
       <w:r>
         <w:t xml:space="preserve"> </w:t>
       </w:r>
       <w:r>
-        <w:t xml:space="preserve">Целта на </w:t>
-      </w:r>
-      <w:proofErr w:type="spellStart"/>
-      <w:r>
-        <w:t>енкапсулацията</w:t>
-      </w:r>
-      <w:proofErr w:type="spellEnd"/>
-      <w:r>
-        <w:t xml:space="preserve"> е да скрие вътрешните детайли на обекта и да предостави интерфейс, чрез който външният свят може да взаимодейства с обекта.</w:t>
-      </w:r>
-    </w:p>
-    <w:p>
-      <w:r>
-        <w:t>Наследяване (</w:t>
-      </w:r>
-      <w:proofErr w:type="spellStart"/>
-      <w:r>
-        <w:t>Inheritance</w:t>
-      </w:r>
-      <w:proofErr w:type="spellEnd"/>
-      <w:r>
-        <w:t>) Наследяването позволява на един клас да придобие свойства и методи на друг клас, така че да се избегне повторното писане на код.</w:t>
+        <w:t>Целта на енкапсулацията е да скрие вътрешните детайли на обекта и да предостави интерфейс, чрез който външният свят може да взаимодейства с обекта.</w:t>
+      </w:r>
+    </w:p>
+    <w:p>
+      <w:r>
+        <w:t>Наследяване (Inheritance) Наследяването позволява на един клас да придобие свойства и методи на друг клас, така че да се избегне повторното писане на код.</w:t>
       </w:r>
       <w:r>
         <w:t xml:space="preserve"> </w:t>
@@ -2809,15 +2077,7 @@
     </w:p>
     <w:p>
       <w:r>
-        <w:t>Полиморфизъм (</w:t>
-      </w:r>
-      <w:proofErr w:type="spellStart"/>
-      <w:r>
-        <w:t>Polymorphism</w:t>
-      </w:r>
-      <w:proofErr w:type="spellEnd"/>
-      <w:r>
-        <w:t>)</w:t>
+        <w:t>Полиморфизъм (Polymorphism)</w:t>
       </w:r>
       <w:r>
         <w:t xml:space="preserve"> </w:t>
@@ -2834,15 +2094,7 @@
     </w:p>
     <w:p>
       <w:r>
-        <w:t>Абстракция (</w:t>
-      </w:r>
-      <w:proofErr w:type="spellStart"/>
-      <w:r>
-        <w:t>Abstraction</w:t>
-      </w:r>
-      <w:proofErr w:type="spellEnd"/>
-      <w:r>
-        <w:t>) Абстракцията се отнася до скриването на детайлите на реализацията и предоставянето на опростен интерфейс за взаимодействие.</w:t>
+        <w:t>Абстракция (Abstraction) Абстракцията се отнася до скриването на детайлите на реализацията и предоставянето на опростен интерфейс за взаимодействие.</w:t>
       </w:r>
       <w:r>
         <w:t xml:space="preserve"> </w:t>
@@ -2857,28 +2109,12 @@
     </w:p>
     <w:p>
       <w:r>
-        <w:t>Обекти (</w:t>
-      </w:r>
-      <w:proofErr w:type="spellStart"/>
-      <w:r>
-        <w:t>Objects</w:t>
-      </w:r>
-      <w:proofErr w:type="spellEnd"/>
-      <w:r>
-        <w:t>) Обектите са инстанции на класове, които обединяват данни и методи. Чрез използването на обекти, програмистите могат да моделират реални обекти или концепции в програмния код, което прави програмите по-интуитивни и лесни за разбиране.</w:t>
-      </w:r>
-    </w:p>
-    <w:p>
-      <w:r>
-        <w:t xml:space="preserve">Тези принципи образуват основата на обектното ориентирано програмиране и помагат за създаването на </w:t>
-      </w:r>
-      <w:proofErr w:type="spellStart"/>
-      <w:r>
-        <w:t>поддръжаем</w:t>
-      </w:r>
-      <w:proofErr w:type="spellEnd"/>
-      <w:r>
-        <w:t xml:space="preserve"> и разширяем код. Използването на тези принципи води до по-ефективно и устойчиво програмиране.</w:t>
+        <w:t>Обекти (Objects) Обектите са инстанции на класове, които обединяват данни и методи. Чрез използването на обекти, програмистите могат да моделират реални обекти или концепции в програмния код, което прави програмите по-интуитивни и лесни за разбиране.</w:t>
+      </w:r>
+    </w:p>
+    <w:p>
+      <w:r>
+        <w:t>Тези принципи образуват основата на обектното ориентирано програмиране и помагат за създаването на поддръжаем и разширяем код. Използването на тези принципи води до по-ефективно и устойчиво програмиране.</w:t>
       </w:r>
     </w:p>
     <w:p/>
@@ -2949,6 +2185,9 @@
     </w:p>
     <w:p>
       <w:r>
+        <w:rPr>
+          <w:noProof/>
+        </w:rPr>
         <w:drawing>
           <wp:anchor distT="0" distB="0" distL="114300" distR="114300" simplePos="0" relativeHeight="251660288" behindDoc="0" locked="0" layoutInCell="1" allowOverlap="1" wp14:anchorId="71F58930" wp14:editId="27C2156B">
             <wp:simplePos x="0" y="0"/>
@@ -3087,6 +2326,9 @@
         </w:drawing>
       </w:r>
       <w:r>
+        <w:rPr>
+          <w:noProof/>
+        </w:rPr>
         <w:drawing>
           <wp:anchor distT="0" distB="0" distL="114300" distR="114300" simplePos="0" relativeHeight="251658240" behindDoc="1" locked="0" layoutInCell="1" allowOverlap="1" wp14:anchorId="3B080A3C" wp14:editId="0FB702C3">
             <wp:simplePos x="0" y="0"/>
@@ -3191,52 +2433,24 @@
     </w:p>
     <w:p>
       <w:r>
-        <w:t xml:space="preserve">Модел-Вю-Контролер (MVC) е архитектурен шаблон, който се използва за проектиране на софтуерни приложения. Той разделя компонентите на приложението на три основни части: Модел, Вю и Контролер. Този шаблон има за цел да подобри управлението на данните, потребителския интерфейс и бизнес логиката, като ги отделя и прави по-лесно разширяеми и </w:t>
-      </w:r>
-      <w:proofErr w:type="spellStart"/>
-      <w:r>
-        <w:t>поддържаеми</w:t>
-      </w:r>
-      <w:proofErr w:type="spellEnd"/>
-      <w:r>
-        <w:t xml:space="preserve">. </w:t>
+        <w:t xml:space="preserve">Модел-Вю-Контролер (MVC) е архитектурен шаблон, който се използва за проектиране на софтуерни приложения. Той разделя компонентите на приложението на три основни части: Модел, Вю и Контролер. Този шаблон има за цел да подобри управлението на данните, потребителския интерфейс и бизнес логиката, като ги отделя и прави по-лесно разширяеми и поддържаеми. </w:t>
       </w:r>
     </w:p>
     <w:p/>
     <w:p>
       <w:r>
         <w:lastRenderedPageBreak/>
-        <w:t>Моделът (Model)</w:t>
+        <w:t>Моделът (Model) представлява данните и бизнес логиката на приложението. Той отговаря за съхранението, обработката и манипулирането на данните, както и за известяването на Вю-то и Контролера при промени в данните. Ако разглеждаме уеб приложение за управление на задачи, моделът може да включва класове и функционалности, свързани със задачите, като списък от задачи, добавяне, изтриване и обновяване на задачи.</w:t>
+      </w:r>
+    </w:p>
+    <w:p>
+      <w:r>
+        <w:t>Вю-то (View) е отговорно за представянето на данните на потребителя и за визуалния интерфейс на приложението. То получава информация от Модела и я представя по начин, удобен за визуално взаимодействие с потребителя. Вю-то не трябва да съдържа логика за обработка на данни.</w:t>
       </w:r>
       <w:r>
         <w:t xml:space="preserve"> </w:t>
       </w:r>
       <w:r>
-        <w:t>представлява данните и бизнес логиката на приложението. Той отговаря за съхранението, обработката и манипулирането на данните, както и за известяването на Вю-то и Контролера при промени в данните. Ако разглеждаме уеб приложение за управление на задачи, моделът може да включва класове и функционалности, свързани със задачите, като списък от задачи, добавяне, изтриване и обновяване на задачи.</w:t>
-      </w:r>
-    </w:p>
-    <w:p>
-      <w:r>
-        <w:t>Вю-то</w:t>
-      </w:r>
-      <w:r>
-        <w:t xml:space="preserve"> </w:t>
-      </w:r>
-      <w:r>
-        <w:t>(</w:t>
-      </w:r>
-      <w:proofErr w:type="spellStart"/>
-      <w:r>
-        <w:t>View</w:t>
-      </w:r>
-      <w:proofErr w:type="spellEnd"/>
-      <w:r>
-        <w:t>) е отговорно за представянето на данните на потребителя и за визуалния интерфейс на приложението. То получава информация от Модела и я представя по начин, удобен за визуално взаимодействие с потребителя. Вю-то не трябва да съдържа логика за обработка на данни.</w:t>
-      </w:r>
-      <w:r>
-        <w:t xml:space="preserve"> </w:t>
-      </w:r>
-      <w:r>
         <w:t>В уеб приложение за управление на задачи, Вю-то би могло да бъде интерфейсът на потребителя, където той вижда списък със задачи и бутони за добавяне или маркиране на задачи като изпълнени.</w:t>
       </w:r>
     </w:p>
@@ -3245,18 +2459,7 @@
         <w:t xml:space="preserve">Контролерът </w:t>
       </w:r>
       <w:r>
-        <w:t>(</w:t>
-      </w:r>
-      <w:proofErr w:type="spellStart"/>
-      <w:r>
-        <w:t>Controller</w:t>
-      </w:r>
-      <w:proofErr w:type="spellEnd"/>
-      <w:r>
-        <w:t>)</w:t>
-      </w:r>
-      <w:r>
-        <w:t xml:space="preserve"> </w:t>
+        <w:t xml:space="preserve">(Controller) </w:t>
       </w:r>
       <w:r>
         <w:t>действа като посредник между Модела и Вю-то. Той получава вход от потребителя през Вю-то, обработва го и актуализира Модела. Също така, Контролерът може да получава обратна връзка от Модела и да я предоставя на Вю-то. В контекста на управление на задачи, Контролерът може да обработва заявки за добавяне, изтриване или обновяване на задачи, изпращайки съответните команди към Модела и обновявайки Вю-то.</w:t>
@@ -3340,16 +2543,7 @@
         </w:rPr>
       </w:pPr>
       <w:r>
-        <w:t>Фиг. №3</w:t>
-      </w:r>
-      <w:r>
-        <w:t xml:space="preserve">- Диаграма изобразяваща архитектурата на </w:t>
-      </w:r>
-      <w:r>
-        <w:t>Модел-Вю-Контролер</w:t>
-      </w:r>
-      <w:r>
-        <w:t>.</w:t>
+        <w:t>Фиг. №3- Диаграма изобразяваща архитектурата на Модел-Вю-Контролер.</w:t>
       </w:r>
     </w:p>
     <w:p>
@@ -3366,37 +2560,19 @@
       <w:r>
         <w:t xml:space="preserve">Организацията на данни, както е споменато многократно и в другите глави, е в релационна база от данни. Избрано е за изпълнение на условието на заданието да се използва </w:t>
       </w:r>
-      <w:proofErr w:type="spellStart"/>
       <w:r>
         <w:rPr>
           <w:lang w:val="en-US"/>
         </w:rPr>
         <w:t>PosgreSQl</w:t>
       </w:r>
-      <w:proofErr w:type="spellEnd"/>
       <w:r>
         <w:t xml:space="preserve">. </w:t>
       </w:r>
     </w:p>
     <w:p>
       <w:r>
-        <w:t xml:space="preserve">Изборът между </w:t>
-      </w:r>
-      <w:proofErr w:type="spellStart"/>
-      <w:r>
-        <w:t>PostgreSQL</w:t>
-      </w:r>
-      <w:proofErr w:type="spellEnd"/>
-      <w:r>
-        <w:t xml:space="preserve"> и други системи за управление на бази данни (СУБД) зависи от конкретните изисквания и нужди на проекта. </w:t>
-      </w:r>
-      <w:proofErr w:type="spellStart"/>
-      <w:r>
-        <w:t>PostgreSQL</w:t>
-      </w:r>
-      <w:proofErr w:type="spellEnd"/>
-      <w:r>
-        <w:t xml:space="preserve"> (познат още като Postgres) обаче се счита за мощна и разширяема релационна база данни, и има няколко качества, които го правят предпочитан избор в много сценарии:</w:t>
+        <w:t>Изборът между PostgreSQL и други системи за управление на бази данни (СУБД) зависи от конкретните изисквания и нужди на проекта. PostgreSQL (познат още като Postgres) обаче се счита за мощна и разширяема релационна база данни, и има няколко качества, които го правят предпочитан избор в много сценарии:</w:t>
       </w:r>
     </w:p>
     <w:p>
@@ -3407,28 +2583,12 @@
         <w:t xml:space="preserve"> </w:t>
       </w:r>
       <w:r>
-        <w:t xml:space="preserve">- </w:t>
-      </w:r>
-      <w:proofErr w:type="spellStart"/>
-      <w:r>
-        <w:t>PostgreSQL</w:t>
-      </w:r>
-      <w:proofErr w:type="spellEnd"/>
-      <w:r>
-        <w:t xml:space="preserve"> е свободен и отворен код, което означава, че можете да сваляте, използвате и променяте кода му според вашите нужди, без да плащате лицензни такси. Това осигурява гъвкавост и контрол върху софтуера.</w:t>
-      </w:r>
-    </w:p>
-    <w:p>
-      <w:r>
-        <w:t xml:space="preserve">Пълна Поддръжка на SQL- </w:t>
-      </w:r>
-      <w:proofErr w:type="spellStart"/>
-      <w:r>
-        <w:t>PostgreSQL</w:t>
-      </w:r>
-      <w:proofErr w:type="spellEnd"/>
-      <w:r>
-        <w:t xml:space="preserve"> има пълна поддръжка на стандартния SQL, който прави миграцията от други релационни бази данни по-лесна и преносима. Това също така улеснява обучението на нови разработчици и администратори.</w:t>
+        <w:t>- PostgreSQL е свободен и отворен код, което означава, че можете да сваляте, използвате и променяте кода му според вашите нужди, без да плащате лицензни такси. Това осигурява гъвкавост и контрол върху софтуера.</w:t>
+      </w:r>
+    </w:p>
+    <w:p>
+      <w:r>
+        <w:t>Пълна Поддръжка на SQL- PostgreSQL има пълна поддръжка на стандартния SQL, който прави миграцията от други релационни бази данни по-лесна и преносима. Това също така улеснява обучението на нови разработчици и администратори.</w:t>
       </w:r>
     </w:p>
     <w:p>
@@ -3437,87 +2597,18 @@
       </w:r>
     </w:p>
     <w:p>
-      <w:proofErr w:type="spellStart"/>
-      <w:r>
-        <w:t>Многозадачност</w:t>
-      </w:r>
-      <w:proofErr w:type="spellEnd"/>
-      <w:r>
-        <w:t xml:space="preserve"> и </w:t>
-      </w:r>
-      <w:proofErr w:type="spellStart"/>
-      <w:r>
-        <w:t>Скалируемост</w:t>
-      </w:r>
-      <w:proofErr w:type="spellEnd"/>
-      <w:r>
-        <w:t xml:space="preserve">- </w:t>
-      </w:r>
-      <w:proofErr w:type="spellStart"/>
-      <w:r>
-        <w:t>PostgreSQL</w:t>
-      </w:r>
-      <w:proofErr w:type="spellEnd"/>
-      <w:r>
-        <w:t xml:space="preserve"> е известен с добрата си поддръжка на </w:t>
-      </w:r>
-      <w:proofErr w:type="spellStart"/>
-      <w:r>
-        <w:t>многозадачност</w:t>
-      </w:r>
-      <w:proofErr w:type="spellEnd"/>
-      <w:r>
-        <w:t xml:space="preserve"> и </w:t>
-      </w:r>
-      <w:proofErr w:type="spellStart"/>
-      <w:r>
-        <w:t>скалируемост</w:t>
-      </w:r>
-      <w:proofErr w:type="spellEnd"/>
-      <w:r>
-        <w:t xml:space="preserve">. Той може да обработва големи обеми от данни и заявки, като предлага оптимизации за използване на памет и </w:t>
-      </w:r>
-      <w:proofErr w:type="spellStart"/>
-      <w:r>
-        <w:t>процесорни</w:t>
-      </w:r>
-      <w:proofErr w:type="spellEnd"/>
-      <w:r>
-        <w:t xml:space="preserve"> ресурси.</w:t>
-      </w:r>
-    </w:p>
-    <w:p>
-      <w:r>
-        <w:t xml:space="preserve">Голямо общество и Общностно Развитие- Поради своя отворен код, </w:t>
-      </w:r>
-      <w:proofErr w:type="spellStart"/>
-      <w:r>
-        <w:t>PostgreSQL</w:t>
-      </w:r>
-      <w:proofErr w:type="spellEnd"/>
-      <w:r>
-        <w:t xml:space="preserve"> има голямо общество от потребители и разработчици, което означава, че има активно обновление, поддръжка и развитие на софтуера. Това също така предоставя достъп до множество ресурси и информация в общността.</w:t>
-      </w:r>
-    </w:p>
-    <w:p>
-      <w:r>
-        <w:t xml:space="preserve">Надеждност и Транзакционна Поддръжка- </w:t>
-      </w:r>
-      <w:proofErr w:type="spellStart"/>
-      <w:r>
-        <w:t>PostgreSQL</w:t>
-      </w:r>
-      <w:proofErr w:type="spellEnd"/>
-      <w:r>
-        <w:t xml:space="preserve"> е известен със своята надеждност и поддръжка на транзакции. Той предлага ACID (Atomicity, Consistency, Isolation, Durability) свойства, които гарантират </w:t>
-      </w:r>
-      <w:proofErr w:type="spellStart"/>
-      <w:r>
-        <w:t>консистентността</w:t>
-      </w:r>
-      <w:proofErr w:type="spellEnd"/>
-      <w:r>
-        <w:t xml:space="preserve"> и надеждността на данните.</w:t>
+      <w:r>
+        <w:t>Многозадачност и Скалируемост- PostgreSQL е известен с добрата си поддръжка на многозадачност и скалируемост. Той може да обработва големи обеми от данни и заявки, като предлага оптимизации за използване на памет и процесорни ресурси.</w:t>
+      </w:r>
+    </w:p>
+    <w:p>
+      <w:r>
+        <w:t>Голямо общество и Общностно Развитие- Поради своя отворен код, PostgreSQL има голямо общество от потребители и разработчици, което означава, че има активно обновление, поддръжка и развитие на софтуера. Това също така предоставя достъп до множество ресурси и информация в общността.</w:t>
+      </w:r>
+    </w:p>
+    <w:p>
+      <w:r>
+        <w:t>Надеждност и Транзакционна Поддръжка- PostgreSQL е известен със своята надеждност и поддръжка на транзакции. Той предлага ACID (Atomicity, Consistency, Isolation, Durability) свойства, които гарантират консистентността и надеждността на данните.</w:t>
       </w:r>
     </w:p>
     <w:p>
@@ -3525,21 +2616,7 @@
         <w:t>Въпреки тези предимства, изборът на база данни зависи също и от конкретните изисквания на проекта, предпочитанията на отбора за разработка и други фактори. В някои случаи други СУБД може да са по-подходящи в зависимост от конкретните нужди на проекта.</w:t>
       </w:r>
       <w:r>
-        <w:t xml:space="preserve"> Таблиците в базата са </w:t>
-      </w:r>
-      <w:proofErr w:type="spellStart"/>
-      <w:r>
-        <w:t>структорирани</w:t>
-      </w:r>
-      <w:proofErr w:type="spellEnd"/>
-      <w:r>
-        <w:t xml:space="preserve"> по изискванията и са надградени за допълнителна функционалност и нормализация на базата (</w:t>
-      </w:r>
-      <w:r>
-        <w:t>Фиг. №</w:t>
-      </w:r>
-      <w:r>
-        <w:t>4).</w:t>
+        <w:t xml:space="preserve"> Таблиците в базата са структорирани по изискванията и са надградени за допълнителна функционалност и нормализация на базата (Фиг. №4).</w:t>
       </w:r>
       <w:r>
         <w:t xml:space="preserve"> В приложението на документацията е скрипта отговорен за създаване на база, всичките таблици в нея и примерни данни.</w:t>
@@ -3625,10 +2702,7 @@
         </w:rPr>
       </w:pPr>
       <w:r>
-        <w:t>Фиг. №4</w:t>
-      </w:r>
-      <w:r>
-        <w:t xml:space="preserve">- Диаграма на таблиците и техните </w:t>
+        <w:t xml:space="preserve">Фиг. №4- Диаграма на таблиците и техните </w:t>
       </w:r>
       <w:r>
         <w:t>релации</w:t>
@@ -3682,10 +2756,7 @@
         <w:t xml:space="preserve">C# </w:t>
       </w:r>
       <w:r>
-        <w:t xml:space="preserve">поддържа и двете и ги съчетава. </w:t>
-      </w:r>
-      <w:r>
-        <w:t>Въпреки че има много езици, които се използват за уеб програмиране, езикът C# често се избира поради следните предимства:</w:t>
+        <w:t>поддържа и двете и ги съчетава. Въпреки че има много езици, които се използват за уеб програмиране, езикът C# често се избира поради следните предимства:</w:t>
       </w:r>
     </w:p>
     <w:p>
@@ -3693,24 +2764,7 @@
         <w:ind w:firstLine="720"/>
       </w:pPr>
       <w:r>
-        <w:t>Интеграция с .NET Фреймуърк</w:t>
-      </w:r>
-      <w:r>
-        <w:t>.</w:t>
-      </w:r>
-      <w:r>
-        <w:t xml:space="preserve"> C# се използва като основен език за програмиране в .NET </w:t>
-      </w:r>
-      <w:proofErr w:type="spellStart"/>
-      <w:r>
-        <w:t>фреймуърка</w:t>
-      </w:r>
-      <w:proofErr w:type="spellEnd"/>
-      <w:r>
-        <w:t>, който предоставя богати библиотеки и инструменти за разработка на уеб приложения. .NET обхваща широк спектър от технологии, включително ASP.NET за уеб разработка, което улеснява създаването на мощни и ефективни уеб приложения.</w:t>
-      </w:r>
-      <w:r>
-        <w:t xml:space="preserve"> </w:t>
+        <w:t xml:space="preserve">Интеграция с .NET Фреймуърк. C# се използва като основен език за програмиране в .NET фреймуърка, който предоставя богати библиотеки и инструменти за разработка на уеб приложения. .NET обхваща широк спектър от технологии, включително ASP.NET за уеб разработка, което улеснява създаването на мощни и ефективни уеб приложения. </w:t>
       </w:r>
     </w:p>
     <w:p>
@@ -3718,16 +2772,7 @@
         <w:ind w:firstLine="720"/>
       </w:pPr>
       <w:r>
-        <w:t>Силна Типизация</w:t>
-      </w:r>
-      <w:r>
-        <w:t xml:space="preserve">. </w:t>
-      </w:r>
-      <w:r>
-        <w:t>C# е език със силна типизация, която допринася за сигурността и устойчивостта на кода. Предимството на силната типизация е, че грешки с типове се откриват по време на компилация, което прави кода по-предсказуем и по-лесен за поддържане.</w:t>
-      </w:r>
-      <w:r>
-        <w:t xml:space="preserve"> </w:t>
+        <w:t xml:space="preserve">Силна Типизация. C# е език със силна типизация, която допринася за сигурността и устойчивостта на кода. Предимството на силната типизация е, че грешки с типове се откриват по време на компилация, което прави кода по-предсказуем и по-лесен за поддържане. </w:t>
       </w:r>
     </w:p>
     <w:p>
@@ -3735,13 +2780,7 @@
         <w:ind w:firstLine="720"/>
       </w:pPr>
       <w:r>
-        <w:t>Обширна Общност и Ресурси</w:t>
-      </w:r>
-      <w:r>
-        <w:t>.</w:t>
-      </w:r>
-      <w:r>
-        <w:t xml:space="preserve"> C# и .NET имат голяма общност от разработчици, която предоставя източници, документация и подкрепа. Този фактор е от значение при </w:t>
+        <w:t xml:space="preserve">Обширна Общност и Ресурси. C# и .NET имат голяма общност от разработчици, която предоставя източници, документация и подкрепа. Този фактор е от значение при </w:t>
       </w:r>
       <w:r>
         <w:lastRenderedPageBreak/>
@@ -3759,31 +2798,7 @@
         <w:t>.</w:t>
       </w:r>
       <w:r>
-        <w:t xml:space="preserve"> С появата на .NET </w:t>
-      </w:r>
-      <w:proofErr w:type="spellStart"/>
-      <w:r>
-        <w:t>Core</w:t>
-      </w:r>
-      <w:proofErr w:type="spellEnd"/>
-      <w:r>
-        <w:t xml:space="preserve"> и по-късно .NET 5 и .NET 6, C# стана многоплатформен и може да се използва за разработка на уеб приложения не само за Windows, но и за </w:t>
-      </w:r>
-      <w:proofErr w:type="spellStart"/>
-      <w:r>
-        <w:t>Linux</w:t>
-      </w:r>
-      <w:proofErr w:type="spellEnd"/>
-      <w:r>
-        <w:t xml:space="preserve"> и </w:t>
-      </w:r>
-      <w:proofErr w:type="spellStart"/>
-      <w:r>
-        <w:t>macOS</w:t>
-      </w:r>
-      <w:proofErr w:type="spellEnd"/>
-      <w:r>
-        <w:t>. Това предоставя гъвкавост и възможност за избор на платформа.</w:t>
+        <w:t xml:space="preserve"> С появата на .NET Core и по-късно .NET 5 и .NET 6, C# стана многоплатформен и може да се използва за разработка на уеб приложения не само за Windows, но и за Linux и macOS. Това предоставя гъвкавост и възможност за избор на платформа.</w:t>
       </w:r>
     </w:p>
     <w:p>
@@ -3791,66 +2806,13 @@
         <w:ind w:firstLine="720"/>
       </w:pPr>
       <w:r>
-        <w:t xml:space="preserve">ASP.NET MVC и ASP.NET </w:t>
-      </w:r>
-      <w:proofErr w:type="spellStart"/>
-      <w:r>
-        <w:t>Core</w:t>
-      </w:r>
-      <w:proofErr w:type="spellEnd"/>
+        <w:t>ASP.NET MVC и ASP.NET Core</w:t>
+      </w:r>
       <w:r>
         <w:t xml:space="preserve">. </w:t>
       </w:r>
       <w:r>
-        <w:t>ASP.NET MVC (Model-</w:t>
-      </w:r>
-      <w:proofErr w:type="spellStart"/>
-      <w:r>
-        <w:t>View</w:t>
-      </w:r>
-      <w:proofErr w:type="spellEnd"/>
-      <w:r>
-        <w:t>-</w:t>
-      </w:r>
-      <w:proofErr w:type="spellStart"/>
-      <w:r>
-        <w:t>Controller</w:t>
-      </w:r>
-      <w:proofErr w:type="spellEnd"/>
-      <w:r>
-        <w:t xml:space="preserve">) и по-новият ASP.NET </w:t>
-      </w:r>
-      <w:proofErr w:type="spellStart"/>
-      <w:r>
-        <w:t>Core</w:t>
-      </w:r>
-      <w:proofErr w:type="spellEnd"/>
-      <w:r>
-        <w:t xml:space="preserve"> са </w:t>
-      </w:r>
-      <w:proofErr w:type="spellStart"/>
-      <w:r>
-        <w:t>фреймуърки</w:t>
-      </w:r>
-      <w:proofErr w:type="spellEnd"/>
-      <w:r>
-        <w:t xml:space="preserve"> за уеб разработка, които предоставят структурирани и </w:t>
-      </w:r>
-      <w:proofErr w:type="spellStart"/>
-      <w:r>
-        <w:t>мащабируеми</w:t>
-      </w:r>
-      <w:proofErr w:type="spellEnd"/>
-      <w:r>
-        <w:t xml:space="preserve"> модели за построяване на уеб приложения. Те предоставят решения за </w:t>
-      </w:r>
-      <w:proofErr w:type="spellStart"/>
-      <w:r>
-        <w:t>рутиране</w:t>
-      </w:r>
-      <w:proofErr w:type="spellEnd"/>
-      <w:r>
-        <w:t>, управление на сесии, сигурност и други аспекти на уеб разработката.</w:t>
+        <w:t>ASP.NET MVC (Model-View-Controller) и по-новият ASP.NET Core са фреймуърки за уеб разработка, които предоставят структурирани и мащабируеми модели за построяване на уеб приложения. Те предоставят решения за рутиране, управление на сесии, сигурност и други аспекти на уеб разработката.</w:t>
       </w:r>
       <w:r>
         <w:t xml:space="preserve"> </w:t>
@@ -3867,177 +2829,279 @@
         <w:t xml:space="preserve">. </w:t>
       </w:r>
       <w:r>
-        <w:t xml:space="preserve">C# и .NET са тясно интегрирани с другите технологии на Microsoft, като SQL Server, </w:t>
-      </w:r>
-      <w:proofErr w:type="spellStart"/>
-      <w:r>
-        <w:t>Azure</w:t>
-      </w:r>
-      <w:proofErr w:type="spellEnd"/>
+        <w:t>C# и .NET са тясно интегрирани с другите технологии на Microsoft, като SQL Server, Azure Cloud и Visual Studio IDE. Това улеснява разработката и деплоя на уеб приложения в инфраструктурата на Microsoft.</w:t>
+      </w:r>
+    </w:p>
+    <w:p>
+      <w:pPr>
+        <w:ind w:firstLine="720"/>
+      </w:pPr>
+      <w:r>
+        <w:t>Въпреки тези предимства, изборът на C# трябва да се направи в контекста на конкретните изисквания и цели на проекта. За някои приложения други езици (като JavaScript, Python, Ruby и други) или фреймуърци може да бъдат по-подходящи.</w:t>
+      </w:r>
+    </w:p>
+    <w:p/>
+    <w:p>
+      <w:r>
+        <w:t xml:space="preserve">Средата за програмиране избрана е от създателите на </w:t>
+      </w:r>
+      <w:r>
+        <w:rPr>
+          <w:lang w:val="en-US"/>
+        </w:rPr>
+        <w:t>IntelyJ</w:t>
+      </w:r>
+      <w:r>
+        <w:t xml:space="preserve">, </w:t>
+      </w:r>
+      <w:r>
+        <w:rPr>
+          <w:lang w:val="en-US"/>
+        </w:rPr>
+        <w:t xml:space="preserve">JetBreains </w:t>
+      </w:r>
+      <w:r>
+        <w:t xml:space="preserve">и се казва </w:t>
+      </w:r>
+      <w:r>
+        <w:rPr>
+          <w:lang w:val="en-US"/>
+        </w:rPr>
+        <w:t xml:space="preserve">Rider. </w:t>
+      </w:r>
+      <w:r>
+        <w:t xml:space="preserve">От скоро на пазара </w:t>
+      </w:r>
+      <w:r>
+        <w:rPr>
+          <w:lang w:val="en-US"/>
+        </w:rPr>
+        <w:t xml:space="preserve">Rider </w:t>
+      </w:r>
+      <w:r>
+        <w:t xml:space="preserve">е единствената устойчива среда, която може да се при за конкуренция на </w:t>
+      </w:r>
+      <w:r>
+        <w:rPr>
+          <w:lang w:val="en-US"/>
+        </w:rPr>
+        <w:t xml:space="preserve">Microsoft Visual studio </w:t>
+      </w:r>
+      <w:r>
+        <w:t xml:space="preserve">и сестриният им продукт </w:t>
+      </w:r>
+      <w:r>
+        <w:rPr>
+          <w:lang w:val="en-US"/>
+        </w:rPr>
+        <w:t>Visual Studio Code.</w:t>
+      </w:r>
+      <w:r>
+        <w:t xml:space="preserve"> Сравнено с версията на </w:t>
+      </w:r>
+      <w:r>
+        <w:rPr>
+          <w:lang w:val="en-US"/>
+        </w:rPr>
+        <w:t>Microsoft</w:t>
+      </w:r>
+      <w:r>
+        <w:t xml:space="preserve">, </w:t>
+      </w:r>
+      <w:r>
+        <w:rPr>
+          <w:lang w:val="en-US"/>
+        </w:rPr>
+        <w:t xml:space="preserve">Rider </w:t>
+      </w:r>
+      <w:r>
+        <w:t xml:space="preserve">позволява еднаква функционалност като </w:t>
+      </w:r>
+      <w:r>
+        <w:rPr>
+          <w:lang w:val="en-US"/>
+        </w:rPr>
+        <w:t>Microsoft</w:t>
+      </w:r>
+      <w:r>
+        <w:t>.</w:t>
+      </w:r>
+    </w:p>
+    <w:p/>
+    <w:p>
+      <w:pPr>
+        <w:pStyle w:val="Heading2"/>
+      </w:pPr>
+      <w:r>
+        <w:t>Реализация на програмната система.</w:t>
+      </w:r>
+    </w:p>
+    <w:p/>
+    <w:p>
+      <w:r>
+        <w:t>Реализацията на системата е стравнително кратка чат спрямо други стъпки на цялосния проект. Реализацията представява разписване на програграмния код по предвидени ораганизационни стъпки. Но в тази час най-често се случват спънки и преорганизиране на не добре изчистени спецификаций по проекта. Като на пример подаване и премане на дадени интерфейси или използване на абстракций извън техните целеви фукций. Но това се предвижда от програмиста и се отговара адеквтно, и по конкретно се отговара на проблем не с по-добро удобство на програмиста а с крайните цели на клиента в този слчай спецификацийте на заданието.</w:t>
+      </w:r>
+    </w:p>
+    <w:p>
+      <w:r>
+        <w:t xml:space="preserve">Относно реализацията на проекта се отбпвязва че </w:t>
+      </w:r>
+      <w:r>
+        <w:t>имало трудности по пътя но е и имало множество боноси за убогатяването на знанията за програмния език и начина на абстрахиране на данни и процеси.</w:t>
+      </w:r>
+    </w:p>
+    <w:p/>
+    <w:p/>
+    <w:p>
+      <w:pPr>
+        <w:pStyle w:val="Heading2"/>
+      </w:pPr>
+      <w:r>
+        <w:lastRenderedPageBreak/>
+        <w:t>Структура на данните - избор на ключови полета, тип и размер.</w:t>
+      </w:r>
+    </w:p>
+    <w:p/>
+    <w:p>
+      <w:r>
+        <w:t>Структорирането на данни е ключова част от страна на разбиране на кода но и за избягване на поворения и спазване на принципите на обктното ориентирано порграмиране</w:t>
+      </w:r>
+      <w:r>
+        <w:t>. Структурата на проекта се състои от няколко главни елемента. Обекти които поемат инфомация от външния поток. И обекти които изпращат данни към външния поток.</w:t>
+      </w:r>
+    </w:p>
+    <w:p>
+      <w:r>
+        <w:t xml:space="preserve">Относно обектите които приемат инфомация чрез </w:t>
+      </w:r>
+      <w:r>
+        <w:rPr>
+          <w:lang w:val="en-US"/>
+        </w:rPr>
+        <w:t>HTTP</w:t>
+      </w:r>
+      <w:r>
+        <w:t xml:space="preserve"> хедер или </w:t>
+      </w:r>
+      <w:r>
+        <w:rPr>
+          <w:lang w:val="en-US"/>
+        </w:rPr>
+        <w:t>HTTP</w:t>
+      </w:r>
+      <w:r>
+        <w:t xml:space="preserve"> тямо. Те биват задължително проверени на входа на програмата. След първоначалната проверка че данните са в техния положителен вид, те не биват проверяване повторно, тъй като проекта следва концепцията на писане на код по конракт. </w:t>
+      </w:r>
+      <w:r>
+        <w:t>След това са обкетите, който служат за изпращане информация на външния канал. Те отново слеват ковенцията на писане по контрак (</w:t>
+      </w:r>
+      <w:r>
+        <w:t xml:space="preserve">Design by Contract </w:t>
+      </w:r>
+      <w:r>
+        <w:t>). Те вендъж създадени не се проверяват за тяхната успойчивот, туй като това може да доведе по бъгове в системата. По-добре е да имаш една успойчива проверка при създаване отколкото множествено проверки които могат да прикрия бъг или да отворят програмата към допълнителни логически проблеми.</w:t>
+      </w:r>
+    </w:p>
+    <w:p>
+      <w:r>
+        <w:t>Design by Contract (DbC) е софтуерен дизайн подход, въведен от Бертран Майер в книгата му "Object-Oriented Software Construction" през 1988 г. Този подход се фокусира върху формалното специфициране на поведението на софтуерния компонент чрез дефиниране на контракт между компонентите. Идеята е да се осигури ясност и сигурност при разработката на софтуер, като се използват предварително дефинирани договори между компонентите на системата.</w:t>
+      </w:r>
+    </w:p>
+    <w:p>
+      <w:pPr>
+        <w:ind w:firstLine="0"/>
+      </w:pPr>
+      <w:r>
+        <w:t>DbC включва три основни елемента:</w:t>
+      </w:r>
+    </w:p>
+    <w:p>
+      <w:pPr>
+        <w:ind w:firstLine="708"/>
+      </w:pPr>
+      <w:r>
+        <w:t>Предусловия (Preconditions)</w:t>
+      </w:r>
+      <w:r>
+        <w:t xml:space="preserve">. </w:t>
+      </w:r>
+      <w:r>
+        <w:t>Това са условията или ограниченията, които трябва да бъдат изпълнени преди извикването на определена операция. Ако предусловията не се изпълняват, то извикването на операцията е невалидно.</w:t>
+      </w:r>
+    </w:p>
+    <w:p>
+      <w:pPr>
+        <w:ind w:firstLine="708"/>
+      </w:pPr>
+      <w:r>
+        <w:t>Постусловия (Postconditions)</w:t>
+      </w:r>
+      <w:r>
+        <w:t>.</w:t>
+      </w:r>
+      <w:r>
+        <w:t xml:space="preserve"> Това са условията, които трябва да бъдат изпълнени след изпълнението на определена операция. Постусловията описват очакваните резултати или състояние след успешното изпълнение на операцията.</w:t>
+      </w:r>
       <w:r>
         <w:t xml:space="preserve"> </w:t>
       </w:r>
-      <w:proofErr w:type="spellStart"/>
-      <w:r>
-        <w:t>Cloud</w:t>
-      </w:r>
-      <w:proofErr w:type="spellEnd"/>
-      <w:r>
-        <w:t xml:space="preserve"> и </w:t>
-      </w:r>
-      <w:proofErr w:type="spellStart"/>
-      <w:r>
-        <w:t>Visual</w:t>
-      </w:r>
-      <w:proofErr w:type="spellEnd"/>
+    </w:p>
+    <w:p>
+      <w:pPr>
+        <w:ind w:firstLine="708"/>
+      </w:pPr>
+      <w:r>
+        <w:t>Инварианти (Invariants)</w:t>
+      </w:r>
+      <w:r>
+        <w:t xml:space="preserve">. </w:t>
+      </w:r>
+      <w:r>
+        <w:t>Това са условията, които трябва да са в сила преди и след извикването на операция и които не трябва да бъдат нарушени от самата операция. Инвариантите помагат да се гарантира съответствие на състоянието на обекта на системата.</w:t>
+      </w:r>
+    </w:p>
+    <w:p>
+      <w:pPr>
+        <w:ind w:firstLine="708"/>
+      </w:pPr>
       <w:r>
         <w:t xml:space="preserve"> </w:t>
       </w:r>
-      <w:proofErr w:type="spellStart"/>
-      <w:r>
-        <w:t>Studio</w:t>
-      </w:r>
-      <w:proofErr w:type="spellEnd"/>
-      <w:r>
-        <w:t xml:space="preserve"> IDE. Това улеснява разработката и </w:t>
-      </w:r>
-      <w:proofErr w:type="spellStart"/>
-      <w:r>
-        <w:t>деплоя</w:t>
-      </w:r>
-      <w:proofErr w:type="spellEnd"/>
-      <w:r>
-        <w:t xml:space="preserve"> на уеб приложения в инфраструктурата на Microsoft.</w:t>
-      </w:r>
-    </w:p>
-    <w:p>
-      <w:pPr>
-        <w:ind w:firstLine="720"/>
-      </w:pPr>
-      <w:r>
-        <w:t xml:space="preserve">Въпреки тези предимства, изборът на C# трябва да се направи в контекста на конкретните изисквания и цели на проекта. За някои приложения други езици (като JavaScript, </w:t>
-      </w:r>
-      <w:proofErr w:type="spellStart"/>
-      <w:r>
-        <w:t>Python</w:t>
-      </w:r>
-      <w:proofErr w:type="spellEnd"/>
-      <w:r>
-        <w:t xml:space="preserve">, </w:t>
-      </w:r>
-      <w:proofErr w:type="spellStart"/>
-      <w:r>
-        <w:t>Ruby</w:t>
-      </w:r>
-      <w:proofErr w:type="spellEnd"/>
-      <w:r>
-        <w:t xml:space="preserve"> и други) или </w:t>
-      </w:r>
-      <w:proofErr w:type="spellStart"/>
-      <w:r>
-        <w:t>фреймуърци</w:t>
-      </w:r>
-      <w:proofErr w:type="spellEnd"/>
-      <w:r>
-        <w:t xml:space="preserve"> може да бъдат по-подходящи.</w:t>
-      </w:r>
-    </w:p>
-    <w:p/>
-    <w:p>
-      <w:r>
-        <w:t xml:space="preserve">Средата за програмиране избрана е от създателите на </w:t>
-      </w:r>
-      <w:proofErr w:type="spellStart"/>
-      <w:r>
-        <w:rPr>
-          <w:lang w:val="en-US"/>
-        </w:rPr>
-        <w:t>IntelyJ</w:t>
-      </w:r>
-      <w:proofErr w:type="spellEnd"/>
-      <w:r>
-        <w:t xml:space="preserve">, </w:t>
-      </w:r>
-      <w:proofErr w:type="spellStart"/>
-      <w:r>
-        <w:rPr>
-          <w:lang w:val="en-US"/>
-        </w:rPr>
-        <w:t>JetBreains</w:t>
-      </w:r>
-      <w:proofErr w:type="spellEnd"/>
-      <w:r>
-        <w:rPr>
-          <w:lang w:val="en-US"/>
-        </w:rPr>
+      <w:r>
+        <w:t>Принципите на Design by Contract се използват за подобряване на документацията, разбираемостта и устойчивостта на софтуерните системи, като предоставят ясни правила за взаимодействие между компонентите. Този подход обикновено се свързва с обектно-ориентираното програмиране, където компонентите са обекти с методи и състояния.</w:t>
+      </w:r>
+      <w:r>
         <w:t xml:space="preserve"> </w:t>
       </w:r>
-      <w:r>
-        <w:t xml:space="preserve">и се казва </w:t>
-      </w:r>
-      <w:r>
-        <w:rPr>
-          <w:lang w:val="en-US"/>
-        </w:rPr>
-        <w:t xml:space="preserve">Rider. </w:t>
-      </w:r>
-      <w:r>
-        <w:t xml:space="preserve">От скоро на пазара </w:t>
-      </w:r>
-      <w:r>
-        <w:rPr>
-          <w:lang w:val="en-US"/>
-        </w:rPr>
-        <w:t xml:space="preserve">Rider </w:t>
-      </w:r>
-      <w:r>
-        <w:t xml:space="preserve">е единствената устойчива среда, която може да се при за конкуренция на </w:t>
-      </w:r>
-      <w:r>
-        <w:rPr>
-          <w:lang w:val="en-US"/>
-        </w:rPr>
-        <w:t xml:space="preserve">Microsoft Visual studio </w:t>
-      </w:r>
-      <w:r>
-        <w:t xml:space="preserve">и сестриният им продукт </w:t>
-      </w:r>
-      <w:r>
-        <w:rPr>
-          <w:lang w:val="en-US"/>
-        </w:rPr>
-        <w:t>Visual Studio Code.</w:t>
-      </w:r>
-      <w:r>
-        <w:t xml:space="preserve"> Сравнено с версията на </w:t>
-      </w:r>
-      <w:r>
-        <w:rPr>
-          <w:lang w:val="en-US"/>
-        </w:rPr>
-        <w:t>Microsoft</w:t>
-      </w:r>
-      <w:r>
-        <w:t xml:space="preserve">, </w:t>
-      </w:r>
-      <w:r>
-        <w:rPr>
-          <w:lang w:val="en-US"/>
-        </w:rPr>
-        <w:t xml:space="preserve">Rider </w:t>
-      </w:r>
-      <w:r>
-        <w:t xml:space="preserve">позволява еднаква функционалност като </w:t>
-      </w:r>
-      <w:r>
-        <w:rPr>
-          <w:lang w:val="en-US"/>
-        </w:rPr>
-        <w:t>Microsoft</w:t>
-      </w:r>
-      <w:r>
-        <w:t>.</w:t>
-      </w:r>
+    </w:p>
+    <w:p>
+      <w:pPr>
+        <w:ind w:firstLine="708"/>
+      </w:pPr>
+    </w:p>
+    <w:p>
+      <w:pPr>
+        <w:ind w:firstLine="708"/>
+      </w:pPr>
+    </w:p>
+    <w:p>
+      <w:pPr>
+        <w:ind w:firstLine="708"/>
+      </w:pPr>
+    </w:p>
+    <w:p>
+      <w:pPr>
+        <w:pStyle w:val="Heading2"/>
+      </w:pPr>
+      <w:r>
+        <w:lastRenderedPageBreak/>
+        <w:t>Описание на програмните модули - изпълнявана функция, интерфейс между отделните програмни модули, обобщен алгоритъм</w:t>
+      </w:r>
+    </w:p>
+    <w:p>
+      <w:pPr>
+        <w:ind w:firstLine="0"/>
+      </w:pPr>
     </w:p>
     <w:sectPr>
       <w:pgSz w:w="11906" w:h="16838"/>

</xml_diff>